<commit_message>
DISEÑO ACABADO OS PASO POR CORREO EL IEEE-282 PARA QUE OS FIJEIS AL COMPLETAR
</commit_message>
<xml_diff>
--- a/PLAN DE GESTIÓN DE CONFIGURACIÓN DEL SOFTWARE.docx
+++ b/PLAN DE GESTIÓN DE CONFIGURACIÓN DEL SOFTWARE.docx
@@ -16,38 +16,21 @@
           <w:szCs w:val="72"/>
           <w:lang w:val="es-ES"/>
         </w:rPr>
-        <w:t xml:space="preserve">PLAN DE </w:t>
-      </w:r>
-      <w:proofErr w:type="spellStart"/>
+        <w:t>PLAN DE GESTI</w:t>
+      </w:r>
       <w:r>
         <w:rPr>
           <w:sz w:val="72"/>
           <w:szCs w:val="72"/>
-          <w:lang w:val="es-ES"/>
-        </w:rPr>
-        <w:t>GESTI</w:t>
+        </w:rPr>
+        <w:t>Ó</w:t>
       </w:r>
       <w:r>
         <w:rPr>
           <w:sz w:val="72"/>
           <w:szCs w:val="72"/>
         </w:rPr>
-        <w:t>Ó</w:t>
-      </w:r>
-      <w:r>
-        <w:rPr>
-          <w:sz w:val="72"/>
-          <w:szCs w:val="72"/>
-        </w:rPr>
-        <w:t>N</w:t>
-      </w:r>
-      <w:proofErr w:type="spellEnd"/>
-      <w:r>
-        <w:rPr>
-          <w:sz w:val="72"/>
-          <w:szCs w:val="72"/>
-        </w:rPr>
-        <w:t xml:space="preserve"> DE CONFIGURACI</w:t>
+        <w:t>N DE CONFIGURACI</w:t>
       </w:r>
       <w:r>
         <w:rPr>
@@ -109,7 +92,7 @@
                     </pic:cNvPicPr>
                   </pic:nvPicPr>
                   <pic:blipFill>
-                    <a:blip r:embed="rId5">
+                    <a:blip r:embed="rId8">
                       <a:extLst>
                         <a:ext uri="{28A0092B-C50C-407E-A947-70E740481C1C}">
                           <a14:useLocalDpi xmlns:a14="http://schemas.microsoft.com/office/drawing/2010/main" val="0"/>
@@ -227,49 +210,8 @@
           <w:i/>
           <w:sz w:val="32"/>
         </w:rPr>
-        <w:t xml:space="preserve">  </w:t>
-      </w:r>
-      <w:proofErr w:type="spellStart"/>
-      <w:r>
-        <w:rPr>
-          <w:i/>
-          <w:sz w:val="32"/>
-        </w:rPr>
-        <w:t>Adina</w:t>
-      </w:r>
-      <w:proofErr w:type="spellEnd"/>
-      <w:r>
-        <w:rPr>
-          <w:i/>
-          <w:sz w:val="32"/>
-        </w:rPr>
-        <w:t xml:space="preserve"> </w:t>
-      </w:r>
-      <w:proofErr w:type="gramStart"/>
-      <w:r>
-        <w:rPr>
-          <w:i/>
-          <w:sz w:val="32"/>
-        </w:rPr>
-        <w:t>Georgiana</w:t>
-      </w:r>
-      <w:proofErr w:type="gramEnd"/>
-      <w:r>
-        <w:rPr>
-          <w:i/>
-          <w:sz w:val="32"/>
-        </w:rPr>
-        <w:t xml:space="preserve"> </w:t>
-      </w:r>
-      <w:proofErr w:type="spellStart"/>
-      <w:r>
-        <w:rPr>
-          <w:i/>
-          <w:sz w:val="32"/>
-        </w:rPr>
-        <w:t>Onofrei</w:t>
-      </w:r>
-      <w:proofErr w:type="spellEnd"/>
+        <w:t xml:space="preserve">  Adina Georgiana Onofrei</w:t>
+      </w:r>
     </w:p>
     <w:p>
       <w:pPr>
@@ -297,17 +239,8 @@
           <w:i/>
           <w:sz w:val="32"/>
         </w:rPr>
-        <w:t xml:space="preserve"> Jorge García </w:t>
-      </w:r>
-      <w:proofErr w:type="spellStart"/>
-      <w:r>
-        <w:rPr>
-          <w:i/>
-          <w:sz w:val="32"/>
-        </w:rPr>
-        <w:t>Ranera</w:t>
-      </w:r>
-      <w:proofErr w:type="spellEnd"/>
+        <w:t xml:space="preserve"> Jorge García Ranera</w:t>
+      </w:r>
     </w:p>
     <w:p>
       <w:pPr>
@@ -321,24 +254,994 @@
           <w:i/>
           <w:sz w:val="28"/>
         </w:rPr>
-        <w:t xml:space="preserve">Ingeniería Informática y </w:t>
-      </w:r>
-      <w:proofErr w:type="spellStart"/>
+        <w:t>Ingeniería Informática y ADE</w:t>
+      </w:r>
       <w:r>
         <w:rPr>
           <w:i/>
           <w:sz w:val="28"/>
         </w:rPr>
-        <w:t>ADE</w:t>
-      </w:r>
-      <w:proofErr w:type="spellEnd"/>
-      <w:r>
+        <w:t>.</w:t>
+      </w:r>
+    </w:p>
+    <w:p>
+      <w:pPr>
+        <w:pStyle w:val="Ttulo1"/>
+        <w:rPr>
+          <w:lang w:val="es-AR"/>
+        </w:rPr>
+      </w:pPr>
+      <w:r>
+        <w:rPr>
+          <w:lang w:val="es-AR"/>
+        </w:rPr>
+        <w:lastRenderedPageBreak/>
+        <w:t>Tabla de contenido</w:t>
+      </w:r>
+    </w:p>
+    <w:p>
+      <w:pPr>
+        <w:pStyle w:val="TDC1"/>
+        <w:rPr>
+          <w:rFonts w:eastAsia="Times New Roman"/>
+          <w:b w:val="0"/>
+          <w:bCs w:val="0"/>
+          <w:noProof/>
+          <w:sz w:val="24"/>
+          <w:szCs w:val="22"/>
+          <w:lang w:val="es-ES" w:eastAsia="es-ES"/>
+        </w:rPr>
+      </w:pPr>
+      <w:r>
+        <w:rPr>
+          <w:sz w:val="22"/>
+        </w:rPr>
+        <w:fldChar w:fldCharType="begin"/>
+      </w:r>
+      <w:r>
+        <w:rPr>
+          <w:sz w:val="22"/>
+        </w:rPr>
+        <w:instrText xml:space="preserve"> TOC \o "1-3" \h \z \u </w:instrText>
+      </w:r>
+      <w:r>
+        <w:rPr>
+          <w:sz w:val="22"/>
+        </w:rPr>
+        <w:fldChar w:fldCharType="separate"/>
+      </w:r>
+      <w:hyperlink r:id="rId9" w:anchor="_Toc257644628" w:history="1">
+        <w:r>
+          <w:rPr>
+            <w:rStyle w:val="Hipervnculo"/>
+            <w:noProof/>
+            <w:sz w:val="22"/>
+          </w:rPr>
+          <w:t>Introducción</w:t>
+        </w:r>
+        <w:r>
+          <w:rPr>
+            <w:rStyle w:val="Hipervnculo"/>
+            <w:noProof/>
+            <w:webHidden/>
+            <w:color w:val="auto"/>
+            <w:sz w:val="22"/>
+          </w:rPr>
+          <w:tab/>
+        </w:r>
+        <w:r>
+          <w:rPr>
+            <w:rStyle w:val="Hipervnculo"/>
+            <w:noProof/>
+            <w:webHidden/>
+            <w:color w:val="auto"/>
+            <w:sz w:val="22"/>
+          </w:rPr>
+          <w:t>1</w:t>
+        </w:r>
+      </w:hyperlink>
+    </w:p>
+    <w:p>
+      <w:pPr>
+        <w:pStyle w:val="TDC2"/>
+        <w:rPr>
+          <w:rFonts w:eastAsia="Times New Roman"/>
+          <w:i w:val="0"/>
+          <w:iCs w:val="0"/>
+          <w:noProof/>
+          <w:sz w:val="24"/>
+          <w:szCs w:val="22"/>
+          <w:lang w:val="es-ES" w:eastAsia="es-ES"/>
+        </w:rPr>
+      </w:pPr>
+      <w:hyperlink r:id="rId10" w:anchor="_Toc257644629" w:history="1">
+        <w:r>
+          <w:rPr>
+            <w:rStyle w:val="Hipervnculo"/>
+            <w:noProof/>
+            <w:sz w:val="22"/>
+          </w:rPr>
+          <w:t>Propósito</w:t>
+        </w:r>
+        <w:r>
+          <w:rPr>
+            <w:rStyle w:val="Hipervnculo"/>
+            <w:noProof/>
+            <w:webHidden/>
+            <w:color w:val="auto"/>
+            <w:sz w:val="22"/>
+          </w:rPr>
+          <w:tab/>
+        </w:r>
+        <w:r>
+          <w:rPr>
+            <w:rStyle w:val="Hipervnculo"/>
+            <w:noProof/>
+            <w:webHidden/>
+            <w:color w:val="auto"/>
+            <w:sz w:val="22"/>
+          </w:rPr>
+          <w:t>1</w:t>
+        </w:r>
+      </w:hyperlink>
+    </w:p>
+    <w:p>
+      <w:pPr>
+        <w:pStyle w:val="TDC2"/>
+        <w:rPr>
+          <w:rFonts w:eastAsia="Times New Roman"/>
+          <w:i w:val="0"/>
+          <w:iCs w:val="0"/>
+          <w:noProof/>
+          <w:sz w:val="24"/>
+          <w:szCs w:val="22"/>
+          <w:lang w:val="es-ES" w:eastAsia="es-ES"/>
+        </w:rPr>
+      </w:pPr>
+      <w:hyperlink r:id="rId11" w:anchor="_Toc257644630" w:history="1">
+        <w:r>
+          <w:rPr>
+            <w:rStyle w:val="Hipervnculo"/>
+            <w:noProof/>
+            <w:sz w:val="22"/>
+          </w:rPr>
+          <w:t>Alcance</w:t>
+        </w:r>
+        <w:r>
+          <w:rPr>
+            <w:rStyle w:val="Hipervnculo"/>
+            <w:noProof/>
+            <w:webHidden/>
+            <w:color w:val="auto"/>
+            <w:sz w:val="22"/>
+          </w:rPr>
+          <w:tab/>
+        </w:r>
+        <w:r>
+          <w:rPr>
+            <w:rStyle w:val="Hipervnculo"/>
+            <w:noProof/>
+            <w:webHidden/>
+            <w:color w:val="auto"/>
+            <w:sz w:val="22"/>
+          </w:rPr>
+          <w:t>1</w:t>
+        </w:r>
+      </w:hyperlink>
+    </w:p>
+    <w:p>
+      <w:pPr>
+        <w:pStyle w:val="TDC1"/>
+        <w:rPr>
+          <w:rFonts w:eastAsia="Times New Roman"/>
+          <w:b w:val="0"/>
+          <w:bCs w:val="0"/>
+          <w:noProof/>
+          <w:sz w:val="24"/>
+          <w:szCs w:val="22"/>
+          <w:lang w:val="es-ES" w:eastAsia="es-ES"/>
+        </w:rPr>
+      </w:pPr>
+      <w:hyperlink r:id="rId12" w:anchor="_Toc257644631" w:history="1">
+        <w:r>
+          <w:rPr>
+            <w:rStyle w:val="Hipervnculo"/>
+            <w:noProof/>
+            <w:sz w:val="22"/>
+          </w:rPr>
+          <w:t>Gestión de Configuración</w:t>
+        </w:r>
+        <w:r>
+          <w:rPr>
+            <w:rStyle w:val="Hipervnculo"/>
+            <w:noProof/>
+            <w:webHidden/>
+            <w:color w:val="auto"/>
+            <w:sz w:val="22"/>
+          </w:rPr>
+          <w:tab/>
+        </w:r>
+        <w:r>
+          <w:rPr>
+            <w:rStyle w:val="Hipervnculo"/>
+            <w:noProof/>
+            <w:webHidden/>
+            <w:color w:val="auto"/>
+            <w:sz w:val="22"/>
+          </w:rPr>
+          <w:t>1</w:t>
+        </w:r>
+      </w:hyperlink>
+    </w:p>
+    <w:p>
+      <w:pPr>
+        <w:pStyle w:val="TDC2"/>
+        <w:rPr>
+          <w:rFonts w:eastAsia="Times New Roman"/>
+          <w:i w:val="0"/>
+          <w:iCs w:val="0"/>
+          <w:noProof/>
+          <w:sz w:val="24"/>
+          <w:szCs w:val="22"/>
+          <w:lang w:val="es-ES" w:eastAsia="es-ES"/>
+        </w:rPr>
+      </w:pPr>
+      <w:hyperlink r:id="rId13" w:anchor="_Toc257644632" w:history="1">
+        <w:r>
+          <w:rPr>
+            <w:rStyle w:val="Hipervnculo"/>
+            <w:noProof/>
+            <w:sz w:val="22"/>
+          </w:rPr>
+          <w:t>Herramientas, Entorno e Infraestructura</w:t>
+        </w:r>
+        <w:r>
+          <w:rPr>
+            <w:rStyle w:val="Hipervnculo"/>
+            <w:noProof/>
+            <w:webHidden/>
+            <w:color w:val="auto"/>
+            <w:sz w:val="22"/>
+          </w:rPr>
+          <w:tab/>
+        </w:r>
+        <w:r>
+          <w:rPr>
+            <w:rStyle w:val="Hipervnculo"/>
+            <w:noProof/>
+            <w:webHidden/>
+            <w:color w:val="auto"/>
+            <w:sz w:val="22"/>
+          </w:rPr>
+          <w:t>1</w:t>
+        </w:r>
+      </w:hyperlink>
+    </w:p>
+    <w:p>
+      <w:pPr>
+        <w:pStyle w:val="TDC3"/>
+        <w:rPr>
+          <w:rFonts w:eastAsia="Times New Roman"/>
+          <w:noProof/>
+          <w:sz w:val="24"/>
+          <w:szCs w:val="22"/>
+          <w:lang w:val="es-ES" w:eastAsia="es-ES"/>
+        </w:rPr>
+      </w:pPr>
+      <w:hyperlink r:id="rId14" w:anchor="_Toc257644633" w:history="1">
+        <w:r>
+          <w:rPr>
+            <w:rStyle w:val="Hipervnculo"/>
+            <w:noProof/>
+            <w:sz w:val="22"/>
+          </w:rPr>
+          <w:t>Herramientas</w:t>
+        </w:r>
+        <w:r>
+          <w:rPr>
+            <w:rStyle w:val="Hipervnculo"/>
+            <w:noProof/>
+            <w:webHidden/>
+            <w:color w:val="auto"/>
+            <w:sz w:val="22"/>
+          </w:rPr>
+          <w:tab/>
+        </w:r>
+        <w:r>
+          <w:rPr>
+            <w:rStyle w:val="Hipervnculo"/>
+            <w:noProof/>
+            <w:webHidden/>
+            <w:color w:val="auto"/>
+            <w:sz w:val="22"/>
+          </w:rPr>
+          <w:t>1</w:t>
+        </w:r>
+      </w:hyperlink>
+    </w:p>
+    <w:p>
+      <w:pPr>
+        <w:pStyle w:val="TDC1"/>
+        <w:rPr>
+          <w:rFonts w:eastAsia="Times New Roman"/>
+          <w:b w:val="0"/>
+          <w:bCs w:val="0"/>
+          <w:noProof/>
+          <w:sz w:val="24"/>
+          <w:szCs w:val="22"/>
+          <w:lang w:val="es-ES" w:eastAsia="es-ES"/>
+        </w:rPr>
+      </w:pPr>
+      <w:hyperlink r:id="rId15" w:anchor="_Toc257644634" w:history="1">
+        <w:r>
+          <w:rPr>
+            <w:rStyle w:val="Hipervnculo"/>
+            <w:noProof/>
+            <w:sz w:val="22"/>
+          </w:rPr>
+          <w:t>Programa de la Gestión de Configuración</w:t>
+        </w:r>
+        <w:r>
+          <w:rPr>
+            <w:rStyle w:val="Hipervnculo"/>
+            <w:noProof/>
+            <w:webHidden/>
+            <w:color w:val="auto"/>
+            <w:sz w:val="22"/>
+          </w:rPr>
+          <w:tab/>
+        </w:r>
+        <w:r>
+          <w:rPr>
+            <w:rStyle w:val="Hipervnculo"/>
+            <w:noProof/>
+            <w:webHidden/>
+            <w:color w:val="auto"/>
+            <w:sz w:val="22"/>
+          </w:rPr>
+          <w:t>1</w:t>
+        </w:r>
+      </w:hyperlink>
+    </w:p>
+    <w:p>
+      <w:pPr>
+        <w:pStyle w:val="TDC2"/>
+        <w:rPr>
+          <w:rFonts w:eastAsia="Times New Roman"/>
+          <w:i w:val="0"/>
+          <w:iCs w:val="0"/>
+          <w:noProof/>
+          <w:sz w:val="24"/>
+          <w:szCs w:val="22"/>
+          <w:lang w:val="es-ES" w:eastAsia="es-ES"/>
+        </w:rPr>
+      </w:pPr>
+      <w:hyperlink r:id="rId16" w:anchor="_Toc257644635" w:history="1">
+        <w:r>
+          <w:rPr>
+            <w:rStyle w:val="Hipervnculo"/>
+            <w:noProof/>
+            <w:sz w:val="22"/>
+          </w:rPr>
+          <w:t>Identificación de la Configuración</w:t>
+        </w:r>
+        <w:r>
+          <w:rPr>
+            <w:rStyle w:val="Hipervnculo"/>
+            <w:noProof/>
+            <w:webHidden/>
+            <w:color w:val="auto"/>
+            <w:sz w:val="22"/>
+          </w:rPr>
+          <w:tab/>
+        </w:r>
+        <w:r>
+          <w:rPr>
+            <w:rStyle w:val="Hipervnculo"/>
+            <w:noProof/>
+            <w:webHidden/>
+            <w:color w:val="auto"/>
+            <w:sz w:val="22"/>
+          </w:rPr>
+          <w:t>1</w:t>
+        </w:r>
+      </w:hyperlink>
+    </w:p>
+    <w:p>
+      <w:pPr>
+        <w:pStyle w:val="TDC3"/>
+        <w:rPr>
+          <w:rFonts w:eastAsia="Times New Roman"/>
+          <w:noProof/>
+          <w:sz w:val="24"/>
+          <w:szCs w:val="22"/>
+          <w:lang w:val="es-ES" w:eastAsia="es-ES"/>
+        </w:rPr>
+      </w:pPr>
+      <w:hyperlink r:id="rId17" w:anchor="_Toc257644636" w:history="1">
+        <w:r>
+          <w:rPr>
+            <w:rStyle w:val="Hipervnculo"/>
+            <w:noProof/>
+            <w:sz w:val="22"/>
+          </w:rPr>
+          <w:t>Elementos de Configuración</w:t>
+        </w:r>
+        <w:r>
+          <w:rPr>
+            <w:rStyle w:val="Hipervnculo"/>
+            <w:noProof/>
+            <w:webHidden/>
+            <w:color w:val="auto"/>
+            <w:sz w:val="22"/>
+          </w:rPr>
+          <w:tab/>
+        </w:r>
+        <w:r>
+          <w:rPr>
+            <w:rStyle w:val="Hipervnculo"/>
+            <w:noProof/>
+            <w:webHidden/>
+            <w:color w:val="auto"/>
+            <w:sz w:val="22"/>
+          </w:rPr>
+          <w:t>1</w:t>
+        </w:r>
+      </w:hyperlink>
+    </w:p>
+    <w:p>
+      <w:pPr>
+        <w:pStyle w:val="TDC3"/>
+        <w:rPr>
+          <w:rFonts w:eastAsia="Times New Roman"/>
+          <w:noProof/>
+          <w:sz w:val="24"/>
+          <w:szCs w:val="22"/>
+          <w:lang w:val="es-ES" w:eastAsia="es-ES"/>
+        </w:rPr>
+      </w:pPr>
+      <w:hyperlink r:id="rId18" w:anchor="_Toc257644637" w:history="1">
+        <w:r>
+          <w:rPr>
+            <w:rStyle w:val="Hipervnculo"/>
+            <w:noProof/>
+            <w:sz w:val="22"/>
+          </w:rPr>
+          <w:t>Nomenclatura de Elementos</w:t>
+        </w:r>
+        <w:r>
+          <w:rPr>
+            <w:rStyle w:val="Hipervnculo"/>
+            <w:noProof/>
+            <w:webHidden/>
+            <w:color w:val="auto"/>
+            <w:sz w:val="22"/>
+          </w:rPr>
+          <w:tab/>
+        </w:r>
+        <w:r>
+          <w:rPr>
+            <w:rStyle w:val="Hipervnculo"/>
+            <w:noProof/>
+            <w:webHidden/>
+            <w:color w:val="auto"/>
+            <w:sz w:val="22"/>
+          </w:rPr>
+          <w:t>1</w:t>
+        </w:r>
+      </w:hyperlink>
+    </w:p>
+    <w:p>
+      <w:pPr>
+        <w:pStyle w:val="TDC3"/>
+        <w:rPr>
+          <w:rFonts w:eastAsia="Times New Roman"/>
+          <w:noProof/>
+          <w:sz w:val="24"/>
+          <w:szCs w:val="22"/>
+          <w:lang w:val="es-ES" w:eastAsia="es-ES"/>
+        </w:rPr>
+      </w:pPr>
+      <w:hyperlink r:id="rId19" w:anchor="_Toc257644638" w:history="1">
+        <w:r>
+          <w:rPr>
+            <w:rStyle w:val="Hipervnculo"/>
+            <w:noProof/>
+            <w:sz w:val="22"/>
+          </w:rPr>
+          <w:t>Elementos de la Línea Base del Proyecto</w:t>
+        </w:r>
+        <w:r>
+          <w:rPr>
+            <w:rStyle w:val="Hipervnculo"/>
+            <w:noProof/>
+            <w:webHidden/>
+            <w:color w:val="auto"/>
+            <w:sz w:val="22"/>
+          </w:rPr>
+          <w:tab/>
+        </w:r>
+        <w:r>
+          <w:rPr>
+            <w:rStyle w:val="Hipervnculo"/>
+            <w:noProof/>
+            <w:webHidden/>
+            <w:color w:val="auto"/>
+            <w:sz w:val="22"/>
+          </w:rPr>
+          <w:t>1</w:t>
+        </w:r>
+      </w:hyperlink>
+    </w:p>
+    <w:p>
+      <w:pPr>
+        <w:pStyle w:val="TDC2"/>
+        <w:rPr>
+          <w:rFonts w:eastAsia="Times New Roman"/>
+          <w:i w:val="0"/>
+          <w:iCs w:val="0"/>
+          <w:noProof/>
+          <w:sz w:val="24"/>
+          <w:szCs w:val="22"/>
+          <w:lang w:val="es-ES" w:eastAsia="es-ES"/>
+        </w:rPr>
+      </w:pPr>
+      <w:hyperlink r:id="rId20" w:anchor="_Toc257644639" w:history="1">
+        <w:r>
+          <w:rPr>
+            <w:rStyle w:val="Hipervnculo"/>
+            <w:noProof/>
+            <w:sz w:val="22"/>
+          </w:rPr>
+          <w:t>Control de Configuración</w:t>
+        </w:r>
+        <w:r>
+          <w:rPr>
+            <w:rStyle w:val="Hipervnculo"/>
+            <w:noProof/>
+            <w:webHidden/>
+            <w:color w:val="auto"/>
+            <w:sz w:val="22"/>
+          </w:rPr>
+          <w:tab/>
+        </w:r>
+        <w:r>
+          <w:rPr>
+            <w:rStyle w:val="Hipervnculo"/>
+            <w:noProof/>
+            <w:webHidden/>
+            <w:color w:val="auto"/>
+            <w:sz w:val="22"/>
+          </w:rPr>
+          <w:t>1</w:t>
+        </w:r>
+      </w:hyperlink>
+    </w:p>
+    <w:p>
+      <w:pPr>
+        <w:pStyle w:val="TDC3"/>
+        <w:rPr>
+          <w:rFonts w:eastAsia="Times New Roman"/>
+          <w:noProof/>
+          <w:sz w:val="24"/>
+          <w:szCs w:val="22"/>
+          <w:lang w:val="es-ES" w:eastAsia="es-ES"/>
+        </w:rPr>
+      </w:pPr>
+      <w:hyperlink r:id="rId21" w:anchor="_Toc257644640" w:history="1">
+        <w:r>
+          <w:rPr>
+            <w:rStyle w:val="Hipervnculo"/>
+            <w:noProof/>
+            <w:sz w:val="22"/>
+          </w:rPr>
+          <w:t>Solicitud de Cambios</w:t>
+        </w:r>
+        <w:r>
+          <w:rPr>
+            <w:rStyle w:val="Hipervnculo"/>
+            <w:noProof/>
+            <w:webHidden/>
+            <w:color w:val="auto"/>
+            <w:sz w:val="22"/>
+          </w:rPr>
+          <w:tab/>
+        </w:r>
+        <w:r>
+          <w:rPr>
+            <w:rStyle w:val="Hipervnculo"/>
+            <w:noProof/>
+            <w:webHidden/>
+            <w:color w:val="auto"/>
+            <w:sz w:val="22"/>
+          </w:rPr>
+          <w:t>1</w:t>
+        </w:r>
+      </w:hyperlink>
+    </w:p>
+    <w:p>
+      <w:pPr>
+        <w:pStyle w:val="TDC3"/>
+        <w:rPr>
+          <w:rFonts w:eastAsia="Times New Roman"/>
+          <w:noProof/>
+          <w:sz w:val="24"/>
+          <w:szCs w:val="22"/>
+          <w:lang w:val="es-ES" w:eastAsia="es-ES"/>
+        </w:rPr>
+      </w:pPr>
+      <w:hyperlink r:id="rId22" w:anchor="_Toc257644641" w:history="1">
+        <w:r>
+          <w:rPr>
+            <w:rStyle w:val="Hipervnculo"/>
+            <w:noProof/>
+            <w:sz w:val="22"/>
+          </w:rPr>
+          <w:t>Aprobación de Cambios</w:t>
+        </w:r>
+        <w:r>
+          <w:rPr>
+            <w:rStyle w:val="Hipervnculo"/>
+            <w:noProof/>
+            <w:webHidden/>
+            <w:color w:val="auto"/>
+            <w:sz w:val="22"/>
+          </w:rPr>
+          <w:tab/>
+        </w:r>
+        <w:r>
+          <w:rPr>
+            <w:rStyle w:val="Hipervnculo"/>
+            <w:noProof/>
+            <w:webHidden/>
+            <w:color w:val="auto"/>
+            <w:sz w:val="22"/>
+          </w:rPr>
+          <w:t>1</w:t>
+        </w:r>
+      </w:hyperlink>
+    </w:p>
+    <w:p>
+      <w:pPr>
+        <w:pStyle w:val="TDC3"/>
+        <w:rPr>
+          <w:rFonts w:eastAsia="Times New Roman"/>
+          <w:noProof/>
+          <w:sz w:val="24"/>
+          <w:szCs w:val="22"/>
+          <w:lang w:val="es-ES" w:eastAsia="es-ES"/>
+        </w:rPr>
+      </w:pPr>
+      <w:hyperlink r:id="rId23" w:anchor="_Toc257644642" w:history="1">
+        <w:r>
+          <w:rPr>
+            <w:rStyle w:val="Hipervnculo"/>
+            <w:noProof/>
+            <w:sz w:val="22"/>
+          </w:rPr>
+          <w:t>Implementación de Cambios</w:t>
+        </w:r>
+        <w:r>
+          <w:rPr>
+            <w:rStyle w:val="Hipervnculo"/>
+            <w:noProof/>
+            <w:webHidden/>
+            <w:color w:val="auto"/>
+            <w:sz w:val="22"/>
+          </w:rPr>
+          <w:tab/>
+        </w:r>
+        <w:r>
+          <w:rPr>
+            <w:rStyle w:val="Hipervnculo"/>
+            <w:noProof/>
+            <w:webHidden/>
+            <w:color w:val="auto"/>
+            <w:sz w:val="22"/>
+          </w:rPr>
+          <w:t>1</w:t>
+        </w:r>
+      </w:hyperlink>
+    </w:p>
+    <w:p>
+      <w:pPr>
+        <w:pStyle w:val="TDC2"/>
+        <w:rPr>
+          <w:rFonts w:eastAsia="Times New Roman"/>
+          <w:i w:val="0"/>
+          <w:iCs w:val="0"/>
+          <w:noProof/>
+          <w:sz w:val="24"/>
+          <w:szCs w:val="22"/>
+          <w:lang w:val="es-ES" w:eastAsia="es-ES"/>
+        </w:rPr>
+      </w:pPr>
+      <w:hyperlink r:id="rId24" w:anchor="_Toc257644643" w:history="1">
+        <w:r>
+          <w:rPr>
+            <w:rStyle w:val="Hipervnculo"/>
+            <w:noProof/>
+            <w:sz w:val="22"/>
+          </w:rPr>
+          <w:t>Estado de la Configuración</w:t>
+        </w:r>
+        <w:r>
+          <w:rPr>
+            <w:rStyle w:val="Hipervnculo"/>
+            <w:noProof/>
+            <w:webHidden/>
+            <w:color w:val="auto"/>
+            <w:sz w:val="22"/>
+          </w:rPr>
+          <w:tab/>
+        </w:r>
+        <w:r>
+          <w:rPr>
+            <w:rStyle w:val="Hipervnculo"/>
+            <w:noProof/>
+            <w:webHidden/>
+            <w:color w:val="auto"/>
+            <w:sz w:val="22"/>
+          </w:rPr>
+          <w:t>1</w:t>
+        </w:r>
+      </w:hyperlink>
+    </w:p>
+    <w:p>
+      <w:pPr>
+        <w:pStyle w:val="TDC2"/>
+        <w:rPr>
+          <w:rFonts w:eastAsia="Times New Roman"/>
+          <w:i w:val="0"/>
+          <w:iCs w:val="0"/>
+          <w:noProof/>
+          <w:sz w:val="24"/>
+          <w:szCs w:val="22"/>
+          <w:lang w:val="es-ES" w:eastAsia="es-ES"/>
+        </w:rPr>
+      </w:pPr>
+      <w:hyperlink r:id="rId25" w:anchor="_Toc257644644" w:history="1">
+        <w:r>
+          <w:rPr>
+            <w:rStyle w:val="Hipervnculo"/>
+            <w:noProof/>
+            <w:sz w:val="22"/>
+          </w:rPr>
+          <w:t>Informes y Auditorías</w:t>
+        </w:r>
+        <w:r>
+          <w:rPr>
+            <w:rStyle w:val="Hipervnculo"/>
+            <w:noProof/>
+            <w:webHidden/>
+            <w:color w:val="auto"/>
+            <w:sz w:val="22"/>
+          </w:rPr>
+          <w:tab/>
+        </w:r>
+        <w:r>
+          <w:rPr>
+            <w:rStyle w:val="Hipervnculo"/>
+            <w:noProof/>
+            <w:webHidden/>
+            <w:color w:val="auto"/>
+            <w:sz w:val="22"/>
+          </w:rPr>
+          <w:t>1</w:t>
+        </w:r>
+      </w:hyperlink>
+    </w:p>
+    <w:p>
+      <w:pPr>
+        <w:pStyle w:val="TDC1"/>
+        <w:rPr>
+          <w:rFonts w:eastAsia="Times New Roman"/>
+          <w:b w:val="0"/>
+          <w:bCs w:val="0"/>
+          <w:noProof/>
+          <w:sz w:val="24"/>
+          <w:szCs w:val="22"/>
+          <w:lang w:val="es-ES" w:eastAsia="es-ES"/>
+        </w:rPr>
+      </w:pPr>
+      <w:hyperlink r:id="rId26" w:anchor="_Toc257644645" w:history="1">
+        <w:r>
+          <w:rPr>
+            <w:rStyle w:val="Hipervnculo"/>
+            <w:noProof/>
+            <w:sz w:val="22"/>
+          </w:rPr>
+          <w:t>Calendario</w:t>
+        </w:r>
+        <w:r>
+          <w:rPr>
+            <w:rStyle w:val="Hipervnculo"/>
+            <w:noProof/>
+            <w:webHidden/>
+            <w:color w:val="auto"/>
+            <w:sz w:val="22"/>
+          </w:rPr>
+          <w:tab/>
+        </w:r>
+        <w:r>
+          <w:rPr>
+            <w:rStyle w:val="Hipervnculo"/>
+            <w:noProof/>
+            <w:webHidden/>
+            <w:color w:val="auto"/>
+            <w:sz w:val="22"/>
+          </w:rPr>
+          <w:t>1</w:t>
+        </w:r>
+      </w:hyperlink>
+    </w:p>
+    <w:p>
+      <w:pPr>
+        <w:pStyle w:val="TDC1"/>
+        <w:rPr>
+          <w:rFonts w:eastAsia="Times New Roman"/>
+          <w:b w:val="0"/>
+          <w:bCs w:val="0"/>
+          <w:noProof/>
+          <w:sz w:val="24"/>
+          <w:szCs w:val="22"/>
+          <w:lang w:val="es-ES" w:eastAsia="es-ES"/>
+        </w:rPr>
+      </w:pPr>
+      <w:hyperlink r:id="rId27" w:anchor="_Toc257644646" w:history="1">
+        <w:r>
+          <w:rPr>
+            <w:rStyle w:val="Hipervnculo"/>
+            <w:noProof/>
+            <w:sz w:val="22"/>
+          </w:rPr>
+          <w:t>Capacitación y Recursos</w:t>
+        </w:r>
+        <w:r>
+          <w:rPr>
+            <w:rStyle w:val="Hipervnculo"/>
+            <w:noProof/>
+            <w:webHidden/>
+            <w:color w:val="auto"/>
+            <w:sz w:val="22"/>
+          </w:rPr>
+          <w:tab/>
+        </w:r>
+        <w:r>
+          <w:rPr>
+            <w:rStyle w:val="Hipervnculo"/>
+            <w:noProof/>
+            <w:webHidden/>
+            <w:color w:val="auto"/>
+            <w:sz w:val="22"/>
+          </w:rPr>
+          <w:t>1</w:t>
+        </w:r>
+      </w:hyperlink>
+    </w:p>
+    <w:p>
+      <w:pPr>
+        <w:pStyle w:val="TDC1"/>
+        <w:rPr>
+          <w:rFonts w:eastAsia="Times New Roman"/>
+          <w:b w:val="0"/>
+          <w:bCs w:val="0"/>
+          <w:noProof/>
+          <w:sz w:val="24"/>
+          <w:szCs w:val="22"/>
+          <w:lang w:val="es-ES" w:eastAsia="es-ES"/>
+        </w:rPr>
+      </w:pPr>
+      <w:hyperlink r:id="rId28" w:anchor="_Toc257644647" w:history="1">
+        <w:r>
+          <w:rPr>
+            <w:rStyle w:val="Hipervnculo"/>
+            <w:noProof/>
+            <w:sz w:val="22"/>
+          </w:rPr>
+          <w:t>Mantenimiento del Plan de Gestión de la Configuración</w:t>
+        </w:r>
+        <w:r>
+          <w:rPr>
+            <w:rStyle w:val="Hipervnculo"/>
+            <w:noProof/>
+            <w:webHidden/>
+            <w:color w:val="auto"/>
+            <w:sz w:val="22"/>
+          </w:rPr>
+          <w:tab/>
+        </w:r>
+        <w:r>
+          <w:rPr>
+            <w:rStyle w:val="Hipervnculo"/>
+            <w:noProof/>
+            <w:webHidden/>
+            <w:color w:val="auto"/>
+            <w:sz w:val="22"/>
+          </w:rPr>
+          <w:t>1</w:t>
+        </w:r>
+      </w:hyperlink>
+    </w:p>
+    <w:p>
+      <w:pPr>
+        <w:rPr>
+          <w:i/>
+          <w:sz w:val="32"/>
+        </w:rPr>
+      </w:pPr>
+      <w:r>
+        <w:rPr>
+          <w:sz w:val="24"/>
+        </w:rPr>
+        <w:fldChar w:fldCharType="end"/>
+      </w:r>
+    </w:p>
+    <w:p>
+      <w:pPr>
+        <w:tabs>
+          <w:tab w:val="left" w:pos="7695"/>
+        </w:tabs>
+        <w:rPr>
+          <w:i/>
+          <w:sz w:val="32"/>
+        </w:rPr>
+      </w:pPr>
+      <w:r>
+        <w:rPr>
+          <w:i/>
+          <w:sz w:val="32"/>
+        </w:rPr>
+        <w:tab/>
+      </w:r>
+    </w:p>
+    <w:p>
+      <w:pPr>
         <w:rPr>
           <w:i/>
           <w:sz w:val="28"/>
         </w:rPr>
-        <w:t>.</w:t>
-      </w:r>
+      </w:pPr>
+    </w:p>
+    <w:p>
+      <w:pPr>
+        <w:rPr>
+          <w:i/>
+          <w:sz w:val="28"/>
+        </w:rPr>
+      </w:pPr>
+    </w:p>
+    <w:p>
+      <w:pPr>
+        <w:rPr>
+          <w:i/>
+          <w:sz w:val="28"/>
+        </w:rPr>
+      </w:pPr>
+    </w:p>
+    <w:p>
+      <w:pPr>
+        <w:rPr>
+          <w:i/>
+          <w:sz w:val="28"/>
+        </w:rPr>
+      </w:pPr>
+    </w:p>
+    <w:p>
+      <w:pPr>
+        <w:rPr>
+          <w:i/>
+          <w:sz w:val="28"/>
+        </w:rPr>
+      </w:pPr>
+    </w:p>
+    <w:p>
+      <w:pPr>
+        <w:rPr>
+          <w:i/>
+          <w:sz w:val="28"/>
+        </w:rPr>
+      </w:pPr>
     </w:p>
     <w:p>
       <w:pPr>
@@ -353,17 +1256,24 @@
           <w:sz w:val="72"/>
         </w:rPr>
       </w:pPr>
+      <w:bookmarkStart w:id="0" w:name="_Ref511834104"/>
       <w:r>
         <w:rPr>
           <w:color w:val="17365D" w:themeColor="text2" w:themeShade="BF"/>
           <w:sz w:val="72"/>
         </w:rPr>
         <w:lastRenderedPageBreak/>
-        <w:t>ANÁLISIS GENERAL</w:t>
-      </w:r>
-    </w:p>
-    <w:p>
-      <w:pPr>
+        <w:t>INTRODUCCIÓN</w:t>
+      </w:r>
+      <w:bookmarkEnd w:id="0"/>
+    </w:p>
+    <w:p>
+      <w:pPr>
+        <w:pStyle w:val="Prrafodelista"/>
+        <w:numPr>
+          <w:ilvl w:val="1"/>
+          <w:numId w:val="1"/>
+        </w:numPr>
         <w:rPr>
           <w:color w:val="548DD4" w:themeColor="text2" w:themeTint="99"/>
           <w:sz w:val="44"/>
@@ -374,11 +1284,16 @@
           <w:color w:val="548DD4" w:themeColor="text2" w:themeTint="99"/>
           <w:sz w:val="44"/>
         </w:rPr>
-        <w:t>1.1 ALCANCE</w:t>
-      </w:r>
-    </w:p>
-    <w:p>
-      <w:pPr>
+        <w:t>PROPÓSITO</w:t>
+      </w:r>
+    </w:p>
+    <w:p>
+      <w:pPr>
+        <w:pStyle w:val="Prrafodelista"/>
+        <w:numPr>
+          <w:ilvl w:val="1"/>
+          <w:numId w:val="1"/>
+        </w:numPr>
         <w:rPr>
           <w:color w:val="548DD4" w:themeColor="text2" w:themeTint="99"/>
           <w:sz w:val="44"/>
@@ -389,7 +1304,7 @@
           <w:color w:val="548DD4" w:themeColor="text2" w:themeTint="99"/>
           <w:sz w:val="44"/>
         </w:rPr>
-        <w:t>1.2 PROPÓSITO</w:t>
+        <w:t>ALCANCE</w:t>
       </w:r>
     </w:p>
     <w:p>
@@ -405,7 +1320,14 @@
           <w:color w:val="17365D" w:themeColor="text2" w:themeShade="BF"/>
           <w:sz w:val="72"/>
         </w:rPr>
-        <w:t>2. DEFINICIONES Y ACRÓNIMOS</w:t>
+        <w:t xml:space="preserve">2. </w:t>
+      </w:r>
+      <w:r>
+        <w:rPr>
+          <w:color w:val="17365D" w:themeColor="text2" w:themeShade="BF"/>
+          <w:sz w:val="72"/>
+        </w:rPr>
+        <w:t>GESTIÓN DE CONFIGURACIÓN</w:t>
       </w:r>
     </w:p>
     <w:p>
@@ -429,44 +1351,43 @@
           <w:color w:val="548DD4" w:themeColor="text2" w:themeTint="99"/>
           <w:sz w:val="44"/>
         </w:rPr>
-        <w:t>2.1 PUNTO DE CONTROL</w:t>
-      </w:r>
-    </w:p>
-    <w:p>
-      <w:pPr>
+        <w:t xml:space="preserve">2.1 </w:t>
+      </w:r>
+      <w:r>
         <w:rPr>
           <w:color w:val="548DD4" w:themeColor="text2" w:themeTint="99"/>
           <w:sz w:val="44"/>
         </w:rPr>
-      </w:pPr>
+        <w:t>Herramientas, Entorno e Infraestructura</w:t>
+      </w:r>
       <w:r>
         <w:rPr>
           <w:color w:val="548DD4" w:themeColor="text2" w:themeTint="99"/>
           <w:sz w:val="44"/>
         </w:rPr>
-        <w:t xml:space="preserve">2.2 </w:t>
-      </w:r>
-      <w:r>
+        <w:t>.</w:t>
+      </w:r>
+    </w:p>
+    <w:p>
+      <w:pPr>
         <w:rPr>
           <w:color w:val="548DD4" w:themeColor="text2" w:themeTint="99"/>
           <w:sz w:val="44"/>
         </w:rPr>
-        <w:t>LANZAMIENTO</w:t>
-      </w:r>
-    </w:p>
-    <w:p>
-      <w:pPr>
+      </w:pPr>
+      <w:r>
         <w:rPr>
           <w:color w:val="548DD4" w:themeColor="text2" w:themeTint="99"/>
           <w:sz w:val="44"/>
         </w:rPr>
-      </w:pPr>
+        <w:t xml:space="preserve">2.2 </w:t>
+      </w:r>
       <w:r>
         <w:rPr>
           <w:color w:val="548DD4" w:themeColor="text2" w:themeTint="99"/>
           <w:sz w:val="44"/>
         </w:rPr>
-        <w:t>2.3 SIGLAS</w:t>
+        <w:t>Herramientas</w:t>
       </w:r>
     </w:p>
     <w:p>
@@ -482,23 +1403,21 @@
           <w:color w:val="17365D" w:themeColor="text2" w:themeShade="BF"/>
           <w:sz w:val="72"/>
         </w:rPr>
-        <w:t xml:space="preserve">3. PLAN DE </w:t>
-      </w:r>
-      <w:proofErr w:type="spellStart"/>
+        <w:t xml:space="preserve">3. </w:t>
+      </w:r>
       <w:r>
         <w:rPr>
           <w:color w:val="17365D" w:themeColor="text2" w:themeShade="BF"/>
           <w:sz w:val="72"/>
         </w:rPr>
-        <w:t>GESTION</w:t>
-      </w:r>
-      <w:proofErr w:type="spellEnd"/>
+        <w:t>P</w:t>
+      </w:r>
       <w:r>
         <w:rPr>
           <w:color w:val="17365D" w:themeColor="text2" w:themeShade="BF"/>
           <w:sz w:val="72"/>
         </w:rPr>
-        <w:t xml:space="preserve"> DE LA CONFIGURACIÓN DEL SOFTWARE</w:t>
+        <w:t>ROGRAMA DE LA GESTIÓN DE LA CONFIGURACIÓN.</w:t>
       </w:r>
     </w:p>
     <w:p>
@@ -513,119 +1432,139 @@
           <w:color w:val="548DD4" w:themeColor="text2" w:themeTint="99"/>
           <w:sz w:val="44"/>
         </w:rPr>
-        <w:t>3.1 INTRODUCCIÓN</w:t>
-      </w:r>
-    </w:p>
-    <w:p>
-      <w:pPr>
+        <w:t>3.1 I</w:t>
+      </w:r>
+      <w:r>
         <w:rPr>
           <w:color w:val="548DD4" w:themeColor="text2" w:themeTint="99"/>
           <w:sz w:val="44"/>
         </w:rPr>
-      </w:pPr>
-      <w:r>
+        <w:t>DENTIFICACIÓN DE LA CONFIGURACIÓN</w:t>
+      </w:r>
+    </w:p>
+    <w:p>
+      <w:pPr>
+        <w:rPr>
+          <w:color w:val="8DB3E2" w:themeColor="text2" w:themeTint="66"/>
+          <w:sz w:val="32"/>
+        </w:rPr>
+      </w:pPr>
+      <w:r>
+        <w:rPr>
+          <w:color w:val="8DB3E2" w:themeColor="text2" w:themeTint="66"/>
+          <w:sz w:val="32"/>
+        </w:rPr>
+        <w:t>3.1</w:t>
+      </w:r>
+      <w:r>
+        <w:rPr>
+          <w:color w:val="8DB3E2" w:themeColor="text2" w:themeTint="66"/>
+          <w:sz w:val="32"/>
+        </w:rPr>
+        <w:t>.1</w:t>
+      </w:r>
+      <w:r>
+        <w:rPr>
+          <w:color w:val="8DB3E2" w:themeColor="text2" w:themeTint="66"/>
+          <w:sz w:val="32"/>
+        </w:rPr>
+        <w:t xml:space="preserve"> </w:t>
+      </w:r>
+      <w:r>
+        <w:rPr>
+          <w:color w:val="8DB3E2" w:themeColor="text2" w:themeTint="66"/>
+          <w:sz w:val="32"/>
+        </w:rPr>
+        <w:t>Elementos de configuración</w:t>
+      </w:r>
+    </w:p>
+    <w:p>
+      <w:pPr>
+        <w:rPr>
+          <w:color w:val="8DB3E2" w:themeColor="text2" w:themeTint="66"/>
+          <w:sz w:val="32"/>
+        </w:rPr>
+      </w:pPr>
+      <w:r>
+        <w:rPr>
+          <w:color w:val="8DB3E2" w:themeColor="text2" w:themeTint="66"/>
+          <w:sz w:val="32"/>
+        </w:rPr>
+        <w:t>3.2.1</w:t>
+      </w:r>
+      <w:r>
+        <w:rPr>
+          <w:color w:val="8DB3E2" w:themeColor="text2" w:themeTint="66"/>
+          <w:sz w:val="32"/>
+        </w:rPr>
+        <w:t xml:space="preserve"> </w:t>
+      </w:r>
+      <w:r>
+        <w:rPr>
+          <w:color w:val="8DB3E2" w:themeColor="text2" w:themeTint="66"/>
+          <w:sz w:val="32"/>
+        </w:rPr>
+        <w:t>Nomenclatura de elementos</w:t>
+      </w:r>
+    </w:p>
+    <w:p>
+      <w:pPr>
+        <w:rPr>
+          <w:color w:val="8DB3E2" w:themeColor="text2" w:themeTint="66"/>
+          <w:sz w:val="32"/>
+        </w:rPr>
+      </w:pPr>
+      <w:r>
+        <w:rPr>
+          <w:color w:val="8DB3E2" w:themeColor="text2" w:themeTint="66"/>
+          <w:sz w:val="32"/>
+        </w:rPr>
+        <w:t>3.2.1</w:t>
+      </w:r>
+      <w:r>
+        <w:rPr>
+          <w:color w:val="8DB3E2" w:themeColor="text2" w:themeTint="66"/>
+          <w:sz w:val="32"/>
+        </w:rPr>
+        <w:t xml:space="preserve"> </w:t>
+      </w:r>
+      <w:r>
+        <w:rPr>
+          <w:color w:val="8DB3E2" w:themeColor="text2" w:themeTint="66"/>
+          <w:sz w:val="32"/>
+        </w:rPr>
+        <w:t>Elementos de la línea base del proyecto</w:t>
+      </w:r>
+    </w:p>
+    <w:p>
+      <w:pPr>
         <w:rPr>
           <w:color w:val="548DD4" w:themeColor="text2" w:themeTint="99"/>
           <w:sz w:val="44"/>
         </w:rPr>
-        <w:t xml:space="preserve">3.2 </w:t>
-      </w:r>
-      <w:r>
+      </w:pPr>
+    </w:p>
+    <w:p>
+      <w:pPr>
         <w:rPr>
           <w:color w:val="548DD4" w:themeColor="text2" w:themeTint="99"/>
           <w:sz w:val="44"/>
         </w:rPr>
-        <w:t>GESTIÓN DE LAS SUBVENCIONES</w:t>
-      </w:r>
-    </w:p>
-    <w:p>
-      <w:pPr>
-        <w:rPr>
-          <w:color w:val="8DB3E2" w:themeColor="text2" w:themeTint="66"/>
-          <w:sz w:val="32"/>
-        </w:rPr>
-      </w:pPr>
-      <w:r>
-        <w:rPr>
-          <w:color w:val="8DB3E2" w:themeColor="text2" w:themeTint="66"/>
-          <w:sz w:val="32"/>
-        </w:rPr>
-        <w:t>3.2.1</w:t>
-      </w:r>
-      <w:r>
-        <w:rPr>
-          <w:color w:val="8DB3E2" w:themeColor="text2" w:themeTint="66"/>
-          <w:sz w:val="32"/>
-        </w:rPr>
-        <w:t xml:space="preserve"> Organización</w:t>
-      </w:r>
-    </w:p>
-    <w:p>
-      <w:pPr>
-        <w:rPr>
-          <w:color w:val="8DB3E2" w:themeColor="text2" w:themeTint="66"/>
-          <w:sz w:val="32"/>
-        </w:rPr>
-      </w:pPr>
-      <w:r>
-        <w:rPr>
-          <w:color w:val="8DB3E2" w:themeColor="text2" w:themeTint="66"/>
-          <w:sz w:val="32"/>
-        </w:rPr>
-        <w:lastRenderedPageBreak/>
-        <w:t>3.2.2 Responsabilidades</w:t>
-      </w:r>
-    </w:p>
-    <w:p>
-      <w:pPr>
-        <w:rPr>
-          <w:color w:val="8DB3E2" w:themeColor="text2" w:themeTint="66"/>
-          <w:sz w:val="32"/>
-        </w:rPr>
-      </w:pPr>
-      <w:r>
-        <w:rPr>
-          <w:color w:val="8DB3E2" w:themeColor="text2" w:themeTint="66"/>
-          <w:sz w:val="32"/>
-        </w:rPr>
-        <w:t>3.2.3 Políticas, directrices y procedimientos aplicables.</w:t>
-      </w:r>
-    </w:p>
-    <w:p>
-      <w:pPr>
-        <w:rPr>
-          <w:color w:val="8DB3E2" w:themeColor="text2" w:themeTint="66"/>
-          <w:sz w:val="32"/>
-        </w:rPr>
-      </w:pPr>
-      <w:r>
-        <w:rPr>
-          <w:color w:val="8DB3E2" w:themeColor="text2" w:themeTint="66"/>
-          <w:sz w:val="32"/>
-        </w:rPr>
-        <w:t xml:space="preserve">3.2.4 </w:t>
-      </w:r>
-      <w:r>
-        <w:rPr>
-          <w:color w:val="8DB3E2" w:themeColor="text2" w:themeTint="66"/>
-          <w:sz w:val="32"/>
-        </w:rPr>
-        <w:t>Gestión del proceso de SCM</w:t>
-      </w:r>
-    </w:p>
-    <w:p>
-      <w:pPr>
+      </w:pPr>
+      <w:r>
         <w:rPr>
           <w:color w:val="548DD4" w:themeColor="text2" w:themeTint="99"/>
           <w:sz w:val="44"/>
         </w:rPr>
-      </w:pPr>
+        <w:lastRenderedPageBreak/>
+        <w:t xml:space="preserve">3.2 </w:t>
+      </w:r>
       <w:r>
         <w:rPr>
           <w:color w:val="548DD4" w:themeColor="text2" w:themeTint="99"/>
           <w:sz w:val="44"/>
         </w:rPr>
-        <w:t>3.3 ACTIVIDADES SCM</w:t>
+        <w:t>CONTROL DE CONFIGURACIÓN</w:t>
       </w:r>
     </w:p>
     <w:p>
@@ -640,281 +1579,65 @@
           <w:color w:val="8DB3E2" w:themeColor="text2" w:themeTint="66"/>
           <w:sz w:val="32"/>
         </w:rPr>
-        <w:t>3.3</w:t>
+        <w:t>3.2.1</w:t>
       </w:r>
       <w:r>
         <w:rPr>
           <w:color w:val="8DB3E2" w:themeColor="text2" w:themeTint="66"/>
           <w:sz w:val="32"/>
         </w:rPr>
-        <w:t>.1</w:t>
+        <w:t xml:space="preserve"> </w:t>
       </w:r>
       <w:r>
         <w:rPr>
           <w:color w:val="8DB3E2" w:themeColor="text2" w:themeTint="66"/>
           <w:sz w:val="32"/>
         </w:rPr>
-        <w:t xml:space="preserve"> Identificación de la Configuración</w:t>
+        <w:t>Solicitud de cambios</w:t>
       </w:r>
     </w:p>
     <w:p>
       <w:pPr>
         <w:rPr>
           <w:color w:val="8DB3E2" w:themeColor="text2" w:themeTint="66"/>
-          <w:sz w:val="28"/>
+          <w:sz w:val="32"/>
         </w:rPr>
       </w:pPr>
       <w:r>
         <w:rPr>
           <w:color w:val="8DB3E2" w:themeColor="text2" w:themeTint="66"/>
-          <w:sz w:val="28"/>
-        </w:rPr>
-        <w:t>3.3.1.1</w:t>
+          <w:sz w:val="32"/>
+        </w:rPr>
+        <w:t xml:space="preserve">3.2.2 </w:t>
       </w:r>
       <w:r>
         <w:rPr>
           <w:color w:val="8DB3E2" w:themeColor="text2" w:themeTint="66"/>
-          <w:sz w:val="28"/>
-        </w:rPr>
-        <w:t xml:space="preserve"> </w:t>
-      </w:r>
-      <w:r>
+          <w:sz w:val="32"/>
+        </w:rPr>
+        <w:t>Aprobación de cambios</w:t>
+      </w:r>
+    </w:p>
+    <w:p>
+      <w:pPr>
         <w:rPr>
           <w:color w:val="8DB3E2" w:themeColor="text2" w:themeTint="66"/>
-          <w:sz w:val="28"/>
-        </w:rPr>
-        <w:t>Identificación de los elementos de la configuración</w:t>
-      </w:r>
-    </w:p>
-    <w:p>
-      <w:pPr>
-        <w:rPr>
-          <w:color w:val="548DD4" w:themeColor="text2" w:themeTint="99"/>
-          <w:sz w:val="40"/>
+          <w:sz w:val="32"/>
         </w:rPr>
       </w:pPr>
       <w:r>
         <w:rPr>
           <w:color w:val="8DB3E2" w:themeColor="text2" w:themeTint="66"/>
-          <w:sz w:val="28"/>
-        </w:rPr>
-        <w:t>3.3.1.2 Asignación de nombres a los elementos de configuración</w:t>
-      </w:r>
-    </w:p>
-    <w:p>
-      <w:pPr>
+          <w:sz w:val="32"/>
+        </w:rPr>
+        <w:t xml:space="preserve">3.2.3 </w:t>
+      </w:r>
+      <w:r>
         <w:rPr>
           <w:color w:val="8DB3E2" w:themeColor="text2" w:themeTint="66"/>
-          <w:sz w:val="28"/>
-        </w:rPr>
-      </w:pPr>
-      <w:r>
-        <w:rPr>
-          <w:color w:val="8DB3E2" w:themeColor="text2" w:themeTint="66"/>
-          <w:sz w:val="28"/>
-        </w:rPr>
-        <w:t>3.3.1.3 La adquisición de los elementos de la configuración</w:t>
-      </w:r>
-    </w:p>
-    <w:p>
-      <w:pPr>
-        <w:rPr>
-          <w:color w:val="8DB3E2" w:themeColor="text2" w:themeTint="66"/>
-          <w:sz w:val="32"/>
-        </w:rPr>
-      </w:pPr>
-      <w:r>
-        <w:rPr>
-          <w:color w:val="8DB3E2" w:themeColor="text2" w:themeTint="66"/>
-          <w:sz w:val="32"/>
-        </w:rPr>
-        <w:t>3.3</w:t>
-      </w:r>
-      <w:r>
-        <w:rPr>
-          <w:color w:val="8DB3E2" w:themeColor="text2" w:themeTint="66"/>
-          <w:sz w:val="32"/>
-        </w:rPr>
-        <w:t>.2</w:t>
-      </w:r>
-      <w:r>
-        <w:rPr>
-          <w:color w:val="8DB3E2" w:themeColor="text2" w:themeTint="66"/>
-          <w:sz w:val="32"/>
-        </w:rPr>
-        <w:t xml:space="preserve"> </w:t>
-      </w:r>
-      <w:r>
-        <w:rPr>
-          <w:color w:val="8DB3E2" w:themeColor="text2" w:themeTint="66"/>
-          <w:sz w:val="32"/>
-        </w:rPr>
-        <w:t>Control de la configuración</w:t>
-      </w:r>
-    </w:p>
-    <w:p>
-      <w:pPr>
-        <w:rPr>
-          <w:color w:val="8DB3E2" w:themeColor="text2" w:themeTint="66"/>
-          <w:sz w:val="28"/>
-        </w:rPr>
-      </w:pPr>
-      <w:r>
-        <w:rPr>
-          <w:color w:val="8DB3E2" w:themeColor="text2" w:themeTint="66"/>
-          <w:sz w:val="28"/>
-        </w:rPr>
-        <w:t>3.3.2.1 Solicitud de cambios</w:t>
-      </w:r>
-    </w:p>
-    <w:p>
-      <w:pPr>
-        <w:rPr>
-          <w:color w:val="8DB3E2" w:themeColor="text2" w:themeTint="66"/>
-          <w:sz w:val="28"/>
-        </w:rPr>
-      </w:pPr>
-      <w:r>
-        <w:rPr>
-          <w:color w:val="8DB3E2" w:themeColor="text2" w:themeTint="66"/>
-          <w:sz w:val="28"/>
-        </w:rPr>
-        <w:t>3.3.2.2 Evaluación de los cambios</w:t>
-      </w:r>
-    </w:p>
-    <w:p>
-      <w:pPr>
-        <w:rPr>
-          <w:color w:val="8DB3E2" w:themeColor="text2" w:themeTint="66"/>
-          <w:sz w:val="28"/>
-        </w:rPr>
-      </w:pPr>
-      <w:r>
-        <w:rPr>
-          <w:color w:val="8DB3E2" w:themeColor="text2" w:themeTint="66"/>
-          <w:sz w:val="28"/>
-        </w:rPr>
-        <w:t>3.3.2.3 Que aprueba o desaprueba los cambios</w:t>
-      </w:r>
-    </w:p>
-    <w:p>
-      <w:pPr>
-        <w:rPr>
-          <w:color w:val="8DB3E2" w:themeColor="text2" w:themeTint="66"/>
-          <w:sz w:val="28"/>
-        </w:rPr>
-      </w:pPr>
-      <w:r>
-        <w:rPr>
-          <w:color w:val="8DB3E2" w:themeColor="text2" w:themeTint="66"/>
-          <w:sz w:val="28"/>
-        </w:rPr>
-        <w:t>3.3.2.4 Implementación de cambios</w:t>
-      </w:r>
-    </w:p>
-    <w:p>
-      <w:pPr>
-        <w:rPr>
-          <w:color w:val="8DB3E2" w:themeColor="text2" w:themeTint="66"/>
-          <w:sz w:val="32"/>
-        </w:rPr>
-      </w:pPr>
-      <w:r>
-        <w:rPr>
-          <w:color w:val="8DB3E2" w:themeColor="text2" w:themeTint="66"/>
-          <w:sz w:val="32"/>
-        </w:rPr>
-        <w:t>3.3</w:t>
-      </w:r>
-      <w:r>
-        <w:rPr>
-          <w:color w:val="8DB3E2" w:themeColor="text2" w:themeTint="66"/>
-          <w:sz w:val="32"/>
-        </w:rPr>
-        <w:t>.3</w:t>
-      </w:r>
-      <w:r>
-        <w:rPr>
-          <w:color w:val="8DB3E2" w:themeColor="text2" w:themeTint="66"/>
-          <w:sz w:val="32"/>
-        </w:rPr>
-        <w:t xml:space="preserve"> </w:t>
-      </w:r>
-      <w:r>
-        <w:rPr>
-          <w:color w:val="8DB3E2" w:themeColor="text2" w:themeTint="66"/>
-          <w:sz w:val="32"/>
-        </w:rPr>
-        <w:t>Determinación del estado de configuración</w:t>
-      </w:r>
-    </w:p>
-    <w:p>
-      <w:pPr>
-        <w:rPr>
-          <w:color w:val="8DB3E2" w:themeColor="text2" w:themeTint="66"/>
-          <w:sz w:val="32"/>
-        </w:rPr>
-      </w:pPr>
-      <w:r>
-        <w:rPr>
-          <w:color w:val="8DB3E2" w:themeColor="text2" w:themeTint="66"/>
-          <w:sz w:val="32"/>
-        </w:rPr>
-        <w:t>3.3.4 Evaluación de la configuración y revisiones</w:t>
-      </w:r>
-    </w:p>
-    <w:p>
-      <w:pPr>
-        <w:rPr>
-          <w:color w:val="8DB3E2" w:themeColor="text2" w:themeTint="66"/>
-          <w:sz w:val="32"/>
-        </w:rPr>
-      </w:pPr>
-      <w:r>
-        <w:rPr>
-          <w:color w:val="8DB3E2" w:themeColor="text2" w:themeTint="66"/>
-          <w:sz w:val="32"/>
-        </w:rPr>
-        <w:t xml:space="preserve">3.3.5 Control </w:t>
-      </w:r>
-      <w:proofErr w:type="spellStart"/>
-      <w:r>
-        <w:rPr>
-          <w:color w:val="8DB3E2" w:themeColor="text2" w:themeTint="66"/>
-          <w:sz w:val="32"/>
-        </w:rPr>
-        <w:t>interfase</w:t>
-      </w:r>
-      <w:proofErr w:type="spellEnd"/>
-    </w:p>
-    <w:p>
-      <w:pPr>
-        <w:rPr>
-          <w:color w:val="8DB3E2" w:themeColor="text2" w:themeTint="66"/>
-          <w:sz w:val="32"/>
-        </w:rPr>
-      </w:pPr>
-      <w:r>
-        <w:rPr>
-          <w:color w:val="8DB3E2" w:themeColor="text2" w:themeTint="66"/>
-          <w:sz w:val="32"/>
-        </w:rPr>
-        <w:t>3.3.6 Subcontratista de control/proveedor</w:t>
-      </w:r>
-    </w:p>
-    <w:p>
-      <w:pPr>
-        <w:rPr>
-          <w:color w:val="8DB3E2" w:themeColor="text2" w:themeTint="66"/>
-          <w:sz w:val="32"/>
-        </w:rPr>
-      </w:pPr>
-      <w:r>
-        <w:rPr>
-          <w:color w:val="8DB3E2" w:themeColor="text2" w:themeTint="66"/>
-          <w:sz w:val="32"/>
-        </w:rPr>
-        <w:t>3.3.7 Gestión de lanzamiento y entrega</w:t>
+          <w:sz w:val="32"/>
+        </w:rPr>
+        <w:t>Implementación de cambios</w:t>
       </w:r>
     </w:p>
     <w:p>
@@ -929,65 +1652,36 @@
           <w:color w:val="548DD4" w:themeColor="text2" w:themeTint="99"/>
           <w:sz w:val="44"/>
         </w:rPr>
-        <w:t>3.4 HORARIOS</w:t>
+        <w:t xml:space="preserve">3.3 </w:t>
       </w:r>
       <w:r>
         <w:rPr>
           <w:color w:val="548DD4" w:themeColor="text2" w:themeTint="99"/>
           <w:sz w:val="44"/>
         </w:rPr>
-        <w:t xml:space="preserve"> </w:t>
-      </w:r>
-      <w:r>
+        <w:t>ESTADO DE LA CONFIGURACIÓN</w:t>
+      </w:r>
+    </w:p>
+    <w:p>
+      <w:pPr>
         <w:rPr>
           <w:color w:val="548DD4" w:themeColor="text2" w:themeTint="99"/>
           <w:sz w:val="44"/>
         </w:rPr>
-        <w:t>SCM</w:t>
-      </w:r>
-    </w:p>
-    <w:p>
-      <w:pPr>
+      </w:pPr>
+      <w:r>
         <w:rPr>
           <w:color w:val="548DD4" w:themeColor="text2" w:themeTint="99"/>
           <w:sz w:val="44"/>
         </w:rPr>
-      </w:pPr>
+        <w:t xml:space="preserve">3.4 </w:t>
+      </w:r>
       <w:r>
         <w:rPr>
           <w:color w:val="548DD4" w:themeColor="text2" w:themeTint="99"/>
           <w:sz w:val="44"/>
         </w:rPr>
-        <w:t>3.5 RECURSOS</w:t>
-      </w:r>
-      <w:r>
-        <w:rPr>
-          <w:color w:val="548DD4" w:themeColor="text2" w:themeTint="99"/>
-          <w:sz w:val="44"/>
-        </w:rPr>
-        <w:t xml:space="preserve"> SCM</w:t>
-      </w:r>
-    </w:p>
-    <w:p>
-      <w:pPr>
-        <w:rPr>
-          <w:color w:val="548DD4" w:themeColor="text2" w:themeTint="99"/>
-          <w:sz w:val="44"/>
-        </w:rPr>
-      </w:pPr>
-      <w:r>
-        <w:rPr>
-          <w:color w:val="548DD4" w:themeColor="text2" w:themeTint="99"/>
-          <w:sz w:val="44"/>
-        </w:rPr>
-        <w:t>3.6 PLAN DE MANTENIMIENTO</w:t>
-      </w:r>
-      <w:r>
-        <w:rPr>
-          <w:color w:val="548DD4" w:themeColor="text2" w:themeTint="99"/>
-          <w:sz w:val="44"/>
-        </w:rPr>
-        <w:t xml:space="preserve"> SCM</w:t>
+        <w:t>INFORMES Y AUDITORÍAS</w:t>
       </w:r>
     </w:p>
     <w:p>
@@ -1003,97 +1697,46 @@
           <w:color w:val="17365D" w:themeColor="text2" w:themeShade="BF"/>
           <w:sz w:val="72"/>
         </w:rPr>
-        <w:lastRenderedPageBreak/>
-        <w:t>4</w:t>
+        <w:t xml:space="preserve">4. </w:t>
       </w:r>
       <w:r>
         <w:rPr>
           <w:color w:val="17365D" w:themeColor="text2" w:themeShade="BF"/>
           <w:sz w:val="72"/>
         </w:rPr>
-        <w:t xml:space="preserve">. </w:t>
-      </w:r>
-      <w:r>
+        <w:t>CALENDARIO</w:t>
+      </w:r>
+    </w:p>
+    <w:p>
+      <w:pPr>
+        <w:pStyle w:val="Prrafodelista"/>
         <w:rPr>
           <w:color w:val="17365D" w:themeColor="text2" w:themeShade="BF"/>
           <w:sz w:val="72"/>
         </w:rPr>
-        <w:t xml:space="preserve">ADAPTAR EL </w:t>
-      </w:r>
-      <w:r>
+      </w:pPr>
+    </w:p>
+    <w:p>
+      <w:pPr>
+        <w:pStyle w:val="Prrafodelista"/>
         <w:rPr>
           <w:color w:val="17365D" w:themeColor="text2" w:themeShade="BF"/>
           <w:sz w:val="72"/>
         </w:rPr>
-        <w:t>PLAN</w:t>
-      </w:r>
-    </w:p>
-    <w:p>
-      <w:pPr>
-        <w:rPr>
-          <w:color w:val="548DD4" w:themeColor="text2" w:themeTint="99"/>
-          <w:sz w:val="44"/>
-        </w:rPr>
-      </w:pPr>
-      <w:r>
-        <w:rPr>
-          <w:color w:val="548DD4" w:themeColor="text2" w:themeTint="99"/>
-          <w:sz w:val="44"/>
-        </w:rPr>
-        <w:t xml:space="preserve">4.1 ADAPTACIÓN </w:t>
-      </w:r>
-      <w:proofErr w:type="spellStart"/>
-      <w:r>
-        <w:rPr>
-          <w:color w:val="548DD4" w:themeColor="text2" w:themeTint="99"/>
-          <w:sz w:val="44"/>
-        </w:rPr>
-        <w:t>UPWARD</w:t>
-      </w:r>
-      <w:proofErr w:type="spellEnd"/>
-      <w:r>
-        <w:rPr>
-          <w:color w:val="548DD4" w:themeColor="text2" w:themeTint="99"/>
-          <w:sz w:val="44"/>
-        </w:rPr>
-        <w:t>.</w:t>
-      </w:r>
-    </w:p>
-    <w:p>
-      <w:pPr>
-        <w:rPr>
-          <w:color w:val="548DD4" w:themeColor="text2" w:themeTint="99"/>
-          <w:sz w:val="44"/>
-        </w:rPr>
-      </w:pPr>
-      <w:r>
-        <w:rPr>
-          <w:color w:val="548DD4" w:themeColor="text2" w:themeTint="99"/>
-          <w:sz w:val="44"/>
-        </w:rPr>
-        <w:t>4.2 ADAPTACIÓN BAJA</w:t>
-      </w:r>
-    </w:p>
-    <w:p>
-      <w:pPr>
+      </w:pPr>
+      <w:r>
         <w:rPr>
           <w:color w:val="17365D" w:themeColor="text2" w:themeShade="BF"/>
           <w:sz w:val="72"/>
         </w:rPr>
-      </w:pPr>
-      <w:r>
-        <w:rPr>
-          <w:color w:val="548DD4" w:themeColor="text2" w:themeTint="99"/>
-          <w:sz w:val="44"/>
-        </w:rPr>
-        <w:t>4.3 FORMATO</w:t>
+        <w:t xml:space="preserve">5. </w:t>
       </w:r>
       <w:r>
         <w:rPr>
           <w:color w:val="17365D" w:themeColor="text2" w:themeShade="BF"/>
           <w:sz w:val="72"/>
         </w:rPr>
-        <w:t xml:space="preserve"> </w:t>
+        <w:t>CAPACITACIÓN Y RECURSOS</w:t>
       </w:r>
     </w:p>
     <w:p>
@@ -1104,98 +1747,24 @@
           <w:sz w:val="72"/>
         </w:rPr>
       </w:pPr>
-      <w:r>
+      <w:bookmarkStart w:id="1" w:name="_GoBack"/>
+      <w:bookmarkEnd w:id="1"/>
+    </w:p>
+    <w:p>
+      <w:pPr>
+        <w:pStyle w:val="Prrafodelista"/>
         <w:rPr>
           <w:color w:val="17365D" w:themeColor="text2" w:themeShade="BF"/>
           <w:sz w:val="72"/>
         </w:rPr>
-        <w:t>5</w:t>
-      </w:r>
+      </w:pPr>
       <w:r>
         <w:rPr>
           <w:color w:val="17365D" w:themeColor="text2" w:themeShade="BF"/>
           <w:sz w:val="72"/>
         </w:rPr>
-        <w:t xml:space="preserve">. </w:t>
-      </w:r>
-      <w:r>
-        <w:rPr>
-          <w:color w:val="17365D" w:themeColor="text2" w:themeShade="BF"/>
-          <w:sz w:val="72"/>
-        </w:rPr>
-        <w:t>CONFORMIDAD CON EL ESTÁNDAR</w:t>
-      </w:r>
-    </w:p>
-    <w:p>
-      <w:pPr>
-        <w:rPr>
-          <w:color w:val="548DD4" w:themeColor="text2" w:themeTint="99"/>
-          <w:sz w:val="44"/>
-        </w:rPr>
-      </w:pPr>
-      <w:r>
-        <w:rPr>
-          <w:color w:val="548DD4" w:themeColor="text2" w:themeTint="99"/>
-          <w:sz w:val="44"/>
-        </w:rPr>
-        <w:t>5.1 INFORMACIÓN MÍNIMA</w:t>
-      </w:r>
-    </w:p>
-    <w:p>
-      <w:pPr>
-        <w:rPr>
-          <w:color w:val="548DD4" w:themeColor="text2" w:themeTint="99"/>
-          <w:sz w:val="44"/>
-        </w:rPr>
-      </w:pPr>
-      <w:r>
-        <w:rPr>
-          <w:color w:val="548DD4" w:themeColor="text2" w:themeTint="99"/>
-          <w:sz w:val="44"/>
-        </w:rPr>
-        <w:t>5.2 FORMATO DE PRESENTACIÓN</w:t>
-      </w:r>
-    </w:p>
-    <w:p>
-      <w:pPr>
-        <w:rPr>
-          <w:color w:val="548DD4" w:themeColor="text2" w:themeTint="99"/>
-          <w:sz w:val="44"/>
-        </w:rPr>
-      </w:pPr>
-      <w:r>
-        <w:rPr>
-          <w:color w:val="548DD4" w:themeColor="text2" w:themeTint="99"/>
-          <w:sz w:val="44"/>
-        </w:rPr>
-        <w:t>5.3 CRITERIOS DE COHERENCIA</w:t>
-      </w:r>
-    </w:p>
-    <w:p>
-      <w:pPr>
-        <w:rPr>
-          <w:color w:val="17365D" w:themeColor="text2" w:themeShade="BF"/>
-          <w:sz w:val="72"/>
-        </w:rPr>
-      </w:pPr>
-      <w:r>
-        <w:rPr>
-          <w:color w:val="548DD4" w:themeColor="text2" w:themeTint="99"/>
-          <w:sz w:val="44"/>
-        </w:rPr>
-        <w:t>5.4 DECLARACIÓN DE CONFORMIDAD</w:t>
-      </w:r>
-      <w:bookmarkStart w:id="0" w:name="_GoBack"/>
-      <w:bookmarkEnd w:id="0"/>
-    </w:p>
-    <w:p>
-      <w:pPr>
-        <w:pStyle w:val="Prrafodelista"/>
-        <w:rPr>
-          <w:color w:val="17365D" w:themeColor="text2" w:themeShade="BF"/>
-          <w:sz w:val="72"/>
-        </w:rPr>
-      </w:pPr>
+        <w:t>6.MANTENIMIENTO DEL PLAN DE GESTIÓN DE CONFIGURACIÓN</w:t>
+      </w:r>
     </w:p>
     <w:p>
       <w:pPr>
@@ -1292,22 +1861,233 @@
       </w:pPr>
     </w:p>
     <w:sectPr>
+      <w:footerReference w:type="default" r:id="rId29"/>
       <w:pgSz w:w="11906" w:h="16838"/>
       <w:pgMar w:top="1417" w:right="1701" w:bottom="1417" w:left="1701" w:header="708" w:footer="708" w:gutter="0"/>
+      <w:pgNumType w:start="0"/>
       <w:cols w:space="708"/>
+      <w:titlePg/>
       <w:docGrid w:linePitch="360"/>
     </w:sectPr>
   </w:body>
 </w:document>
 </file>
 
+<file path=word/endnotes.xml><?xml version="1.0" encoding="utf-8"?>
+<w:endnotes xmlns:wpc="http://schemas.microsoft.com/office/word/2010/wordprocessingCanvas" xmlns:cx="http://schemas.microsoft.com/office/drawing/2014/chartex" xmlns:mc="http://schemas.openxmlformats.org/markup-compatibility/2006" xmlns:o="urn:schemas-microsoft-com:office:office" xmlns:r="http://schemas.openxmlformats.org/officeDocument/2006/relationships" xmlns:m="http://schemas.openxmlformats.org/officeDocument/2006/math" xmlns:v="urn:schemas-microsoft-com:vml" xmlns:wp14="http://schemas.microsoft.com/office/word/2010/wordprocessingDrawing" xmlns:wp="http://schemas.openxmlformats.org/drawingml/2006/wordprocessingDrawing" xmlns:w10="urn:schemas-microsoft-com:office:word" xmlns:w="http://schemas.openxmlformats.org/wordprocessingml/2006/main" xmlns:w14="http://schemas.microsoft.com/office/word/2010/wordml" xmlns:w15="http://schemas.microsoft.com/office/word/2012/wordml" xmlns:w16se="http://schemas.microsoft.com/office/word/2015/wordml/symex" xmlns:wpg="http://schemas.microsoft.com/office/word/2010/wordprocessingGroup" xmlns:wpi="http://schemas.microsoft.com/office/word/2010/wordprocessingInk" xmlns:wne="http://schemas.microsoft.com/office/word/2006/wordml" xmlns:wps="http://schemas.microsoft.com/office/word/2010/wordprocessingShape" mc:Ignorable="w14 w15 w16se wp14">
+  <w:endnote w:type="separator" w:id="-1">
+    <w:p>
+      <w:pPr>
+        <w:spacing w:after="0" w:line="240" w:lineRule="auto"/>
+      </w:pPr>
+      <w:r>
+        <w:separator/>
+      </w:r>
+    </w:p>
+  </w:endnote>
+  <w:endnote w:type="continuationSeparator" w:id="0">
+    <w:p>
+      <w:pPr>
+        <w:spacing w:after="0" w:line="240" w:lineRule="auto"/>
+      </w:pPr>
+      <w:r>
+        <w:continuationSeparator/>
+      </w:r>
+    </w:p>
+  </w:endnote>
+</w:endnotes>
+</file>
+
+<file path=word/footer1.xml><?xml version="1.0" encoding="utf-8"?>
+<w:ftr xmlns:wpc="http://schemas.microsoft.com/office/word/2010/wordprocessingCanvas" xmlns:cx="http://schemas.microsoft.com/office/drawing/2014/chartex" xmlns:mc="http://schemas.openxmlformats.org/markup-compatibility/2006" xmlns:o="urn:schemas-microsoft-com:office:office" xmlns:r="http://schemas.openxmlformats.org/officeDocument/2006/relationships" xmlns:m="http://schemas.openxmlformats.org/officeDocument/2006/math" xmlns:v="urn:schemas-microsoft-com:vml" xmlns:wp14="http://schemas.microsoft.com/office/word/2010/wordprocessingDrawing" xmlns:wp="http://schemas.openxmlformats.org/drawingml/2006/wordprocessingDrawing" xmlns:w10="urn:schemas-microsoft-com:office:word" xmlns:w="http://schemas.openxmlformats.org/wordprocessingml/2006/main" xmlns:w14="http://schemas.microsoft.com/office/word/2010/wordml" xmlns:w15="http://schemas.microsoft.com/office/word/2012/wordml" xmlns:w16se="http://schemas.microsoft.com/office/word/2015/wordml/symex" xmlns:wpg="http://schemas.microsoft.com/office/word/2010/wordprocessingGroup" xmlns:wpi="http://schemas.microsoft.com/office/word/2010/wordprocessingInk" xmlns:wne="http://schemas.microsoft.com/office/word/2006/wordml" xmlns:wps="http://schemas.microsoft.com/office/word/2010/wordprocessingShape" mc:Ignorable="w14 w15 w16se wp14">
+  <w:p>
+    <w:pPr>
+      <w:pStyle w:val="Piedepgina"/>
+    </w:pPr>
+    <w:r>
+      <w:rPr>
+        <w:noProof/>
+        <w:color w:val="4F81BD" w:themeColor="accent1"/>
+      </w:rPr>
+      <mc:AlternateContent>
+        <mc:Choice Requires="wps">
+          <w:drawing>
+            <wp:anchor distT="0" distB="0" distL="114300" distR="114300" simplePos="0" relativeHeight="251659264" behindDoc="0" locked="0" layoutInCell="1" allowOverlap="1">
+              <wp:simplePos x="0" y="0"/>
+              <wp:positionH relativeFrom="page">
+                <wp:align>center</wp:align>
+              </wp:positionH>
+              <wp:positionV relativeFrom="page">
+                <wp:align>center</wp:align>
+              </wp:positionV>
+              <wp:extent cx="7364730" cy="9528810"/>
+              <wp:effectExtent l="0" t="0" r="26670" b="26670"/>
+              <wp:wrapNone/>
+              <wp:docPr id="452" name="Rectángulo 452"/>
+              <wp:cNvGraphicFramePr/>
+              <a:graphic xmlns:a="http://schemas.openxmlformats.org/drawingml/2006/main">
+                <a:graphicData uri="http://schemas.microsoft.com/office/word/2010/wordprocessingShape">
+                  <wps:wsp>
+                    <wps:cNvSpPr/>
+                    <wps:spPr>
+                      <a:xfrm>
+                        <a:off x="0" y="0"/>
+                        <a:ext cx="7364730" cy="9528810"/>
+                      </a:xfrm>
+                      <a:prstGeom prst="rect">
+                        <a:avLst/>
+                      </a:prstGeom>
+                      <a:noFill/>
+                      <a:ln w="15875">
+                        <a:solidFill>
+                          <a:schemeClr val="bg2">
+                            <a:lumMod val="50000"/>
+                          </a:schemeClr>
+                        </a:solidFill>
+                      </a:ln>
+                    </wps:spPr>
+                    <wps:style>
+                      <a:lnRef idx="2">
+                        <a:schemeClr val="accent1">
+                          <a:shade val="50000"/>
+                        </a:schemeClr>
+                      </a:lnRef>
+                      <a:fillRef idx="1">
+                        <a:schemeClr val="accent1"/>
+                      </a:fillRef>
+                      <a:effectRef idx="0">
+                        <a:schemeClr val="accent1"/>
+                      </a:effectRef>
+                      <a:fontRef idx="minor">
+                        <a:schemeClr val="lt1"/>
+                      </a:fontRef>
+                    </wps:style>
+                    <wps:bodyPr rot="0" spcFirstLastPara="0" vertOverflow="overflow" horzOverflow="overflow" vert="horz" wrap="square" lIns="91440" tIns="45720" rIns="91440" bIns="45720" numCol="1" spcCol="0" rtlCol="0" fromWordArt="0" anchor="ctr" anchorCtr="0" forceAA="0" compatLnSpc="1">
+                      <a:prstTxWarp prst="textNoShape">
+                        <a:avLst/>
+                      </a:prstTxWarp>
+                      <a:noAutofit/>
+                    </wps:bodyPr>
+                  </wps:wsp>
+                </a:graphicData>
+              </a:graphic>
+              <wp14:sizeRelH relativeFrom="page">
+                <wp14:pctWidth>95000</wp14:pctWidth>
+              </wp14:sizeRelH>
+              <wp14:sizeRelV relativeFrom="page">
+                <wp14:pctHeight>95000</wp14:pctHeight>
+              </wp14:sizeRelV>
+            </wp:anchor>
+          </w:drawing>
+        </mc:Choice>
+        <mc:Fallback>
+          <w:pict>
+            <v:rect w14:anchorId="7660F9E9" id="Rectángulo 452" o:spid="_x0000_s1026" style="position:absolute;margin-left:0;margin-top:0;width:579.9pt;height:750.3pt;z-index:251659264;visibility:visible;mso-wrap-style:square;mso-width-percent:950;mso-height-percent:950;mso-wrap-distance-left:9pt;mso-wrap-distance-top:0;mso-wrap-distance-right:9pt;mso-wrap-distance-bottom:0;mso-position-horizontal:center;mso-position-horizontal-relative:page;mso-position-vertical:center;mso-position-vertical-relative:page;mso-width-percent:950;mso-height-percent:950;mso-width-relative:page;mso-height-relative:page;v-text-anchor:middle" o:gfxdata="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" filled="f" strokecolor="#938953 [1614]" strokeweight="1.25pt">
+              <w10:wrap anchorx="page" anchory="page"/>
+            </v:rect>
+          </w:pict>
+        </mc:Fallback>
+      </mc:AlternateContent>
+    </w:r>
+    <w:r>
+      <w:rPr>
+        <w:color w:val="4F81BD" w:themeColor="accent1"/>
+        <w:lang w:val="es-ES"/>
+      </w:rPr>
+      <w:t xml:space="preserve"> </w:t>
+    </w:r>
+    <w:r>
+      <w:rPr>
+        <w:rFonts w:asciiTheme="majorHAnsi" w:eastAsiaTheme="majorEastAsia" w:hAnsiTheme="majorHAnsi" w:cstheme="majorBidi"/>
+        <w:color w:val="4F81BD" w:themeColor="accent1"/>
+        <w:sz w:val="20"/>
+        <w:szCs w:val="20"/>
+        <w:lang w:val="es-ES"/>
+      </w:rPr>
+      <w:t xml:space="preserve">pág. </w:t>
+    </w:r>
+    <w:r>
+      <w:rPr>
+        <w:rFonts w:eastAsiaTheme="minorEastAsia"/>
+        <w:color w:val="4F81BD" w:themeColor="accent1"/>
+        <w:sz w:val="20"/>
+        <w:szCs w:val="20"/>
+      </w:rPr>
+      <w:fldChar w:fldCharType="begin"/>
+    </w:r>
+    <w:r>
+      <w:rPr>
+        <w:color w:val="4F81BD" w:themeColor="accent1"/>
+        <w:sz w:val="20"/>
+        <w:szCs w:val="20"/>
+      </w:rPr>
+      <w:instrText>PAGE    \* MERGEFORMAT</w:instrText>
+    </w:r>
+    <w:r>
+      <w:rPr>
+        <w:rFonts w:eastAsiaTheme="minorEastAsia"/>
+        <w:color w:val="4F81BD" w:themeColor="accent1"/>
+        <w:sz w:val="20"/>
+        <w:szCs w:val="20"/>
+      </w:rPr>
+      <w:fldChar w:fldCharType="separate"/>
+    </w:r>
+    <w:r>
+      <w:rPr>
+        <w:rFonts w:asciiTheme="majorHAnsi" w:eastAsiaTheme="majorEastAsia" w:hAnsiTheme="majorHAnsi" w:cstheme="majorBidi"/>
+        <w:noProof/>
+        <w:color w:val="4F81BD" w:themeColor="accent1"/>
+        <w:sz w:val="20"/>
+        <w:szCs w:val="20"/>
+        <w:lang w:val="es-ES"/>
+      </w:rPr>
+      <w:t>2</w:t>
+    </w:r>
+    <w:r>
+      <w:rPr>
+        <w:rFonts w:asciiTheme="majorHAnsi" w:eastAsiaTheme="majorEastAsia" w:hAnsiTheme="majorHAnsi" w:cstheme="majorBidi"/>
+        <w:color w:val="4F81BD" w:themeColor="accent1"/>
+        <w:sz w:val="20"/>
+        <w:szCs w:val="20"/>
+      </w:rPr>
+      <w:fldChar w:fldCharType="end"/>
+    </w:r>
+  </w:p>
+</w:ftr>
+</file>
+
+<file path=word/footnotes.xml><?xml version="1.0" encoding="utf-8"?>
+<w:footnotes xmlns:wpc="http://schemas.microsoft.com/office/word/2010/wordprocessingCanvas" xmlns:cx="http://schemas.microsoft.com/office/drawing/2014/chartex" xmlns:mc="http://schemas.openxmlformats.org/markup-compatibility/2006" xmlns:o="urn:schemas-microsoft-com:office:office" xmlns:r="http://schemas.openxmlformats.org/officeDocument/2006/relationships" xmlns:m="http://schemas.openxmlformats.org/officeDocument/2006/math" xmlns:v="urn:schemas-microsoft-com:vml" xmlns:wp14="http://schemas.microsoft.com/office/word/2010/wordprocessingDrawing" xmlns:wp="http://schemas.openxmlformats.org/drawingml/2006/wordprocessingDrawing" xmlns:w10="urn:schemas-microsoft-com:office:word" xmlns:w="http://schemas.openxmlformats.org/wordprocessingml/2006/main" xmlns:w14="http://schemas.microsoft.com/office/word/2010/wordml" xmlns:w15="http://schemas.microsoft.com/office/word/2012/wordml" xmlns:w16se="http://schemas.microsoft.com/office/word/2015/wordml/symex" xmlns:wpg="http://schemas.microsoft.com/office/word/2010/wordprocessingGroup" xmlns:wpi="http://schemas.microsoft.com/office/word/2010/wordprocessingInk" xmlns:wne="http://schemas.microsoft.com/office/word/2006/wordml" xmlns:wps="http://schemas.microsoft.com/office/word/2010/wordprocessingShape" mc:Ignorable="w14 w15 w16se wp14">
+  <w:footnote w:type="separator" w:id="-1">
+    <w:p>
+      <w:pPr>
+        <w:spacing w:after="0" w:line="240" w:lineRule="auto"/>
+      </w:pPr>
+      <w:r>
+        <w:separator/>
+      </w:r>
+    </w:p>
+  </w:footnote>
+  <w:footnote w:type="continuationSeparator" w:id="0">
+    <w:p>
+      <w:pPr>
+        <w:spacing w:after="0" w:line="240" w:lineRule="auto"/>
+      </w:pPr>
+      <w:r>
+        <w:continuationSeparator/>
+      </w:r>
+    </w:p>
+  </w:footnote>
+</w:footnotes>
+</file>
+
 <file path=word/numbering.xml><?xml version="1.0" encoding="utf-8"?>
 <w:numbering xmlns:wpc="http://schemas.microsoft.com/office/word/2010/wordprocessingCanvas" xmlns:cx="http://schemas.microsoft.com/office/drawing/2014/chartex" xmlns:mc="http://schemas.openxmlformats.org/markup-compatibility/2006" xmlns:o="urn:schemas-microsoft-com:office:office" xmlns:r="http://schemas.openxmlformats.org/officeDocument/2006/relationships" xmlns:m="http://schemas.openxmlformats.org/officeDocument/2006/math" xmlns:v="urn:schemas-microsoft-com:vml" xmlns:wp14="http://schemas.microsoft.com/office/word/2010/wordprocessingDrawing" xmlns:wp="http://schemas.openxmlformats.org/drawingml/2006/wordprocessingDrawing" xmlns:w10="urn:schemas-microsoft-com:office:word" xmlns:w="http://schemas.openxmlformats.org/wordprocessingml/2006/main" xmlns:w14="http://schemas.microsoft.com/office/word/2010/wordml" xmlns:w15="http://schemas.microsoft.com/office/word/2012/wordml" xmlns:w16se="http://schemas.microsoft.com/office/word/2015/wordml/symex" xmlns:wpg="http://schemas.microsoft.com/office/word/2010/wordprocessingGroup" xmlns:wpi="http://schemas.microsoft.com/office/word/2010/wordprocessingInk" xmlns:wne="http://schemas.microsoft.com/office/word/2006/wordml" xmlns:wps="http://schemas.microsoft.com/office/word/2010/wordprocessingShape" mc:Ignorable="w14 w15 w16se wp14">
   <w:abstractNum w:abstractNumId="0" w15:restartNumberingAfterBreak="0">
     <w:nsid w:val="5A5074B4"/>
-    <w:multiLevelType w:val="hybridMultilevel"/>
-    <w:tmpl w:val="151AD644"/>
-    <w:lvl w:ilvl="0" w:tplc="0C0A000F">
+    <w:multiLevelType w:val="multilevel"/>
+    <w:tmpl w:val="36AE30B6"/>
+    <w:lvl w:ilvl="0">
       <w:start w:val="1"/>
       <w:numFmt w:val="decimal"/>
       <w:lvlText w:val="%1."/>
@@ -1316,77 +2096,109 @@
         <w:ind w:left="720" w:hanging="360"/>
       </w:pPr>
     </w:lvl>
-    <w:lvl w:ilvl="1" w:tplc="08090019" w:tentative="1">
-      <w:start w:val="1"/>
-      <w:numFmt w:val="lowerLetter"/>
-      <w:lvlText w:val="%2."/>
-      <w:lvlJc w:val="left"/>
-      <w:pPr>
-        <w:ind w:left="1440" w:hanging="360"/>
-      </w:pPr>
-    </w:lvl>
-    <w:lvl w:ilvl="2" w:tplc="0809001B" w:tentative="1">
-      <w:start w:val="1"/>
-      <w:numFmt w:val="lowerRoman"/>
-      <w:lvlText w:val="%3."/>
-      <w:lvlJc w:val="right"/>
-      <w:pPr>
-        <w:ind w:left="2160" w:hanging="180"/>
-      </w:pPr>
-    </w:lvl>
-    <w:lvl w:ilvl="3" w:tplc="0809000F" w:tentative="1">
+    <w:lvl w:ilvl="1">
       <w:start w:val="1"/>
       <w:numFmt w:val="decimal"/>
-      <w:lvlText w:val="%4."/>
+      <w:isLgl/>
+      <w:lvlText w:val="%1.%2"/>
       <w:lvlJc w:val="left"/>
       <w:pPr>
-        <w:ind w:left="2880" w:hanging="360"/>
-      </w:pPr>
+        <w:ind w:left="1080" w:hanging="720"/>
+      </w:pPr>
+      <w:rPr>
+        <w:rFonts w:hint="default"/>
+      </w:rPr>
     </w:lvl>
-    <w:lvl w:ilvl="4" w:tplc="08090019" w:tentative="1">
-      <w:start w:val="1"/>
-      <w:numFmt w:val="lowerLetter"/>
-      <w:lvlText w:val="%5."/>
-      <w:lvlJc w:val="left"/>
-      <w:pPr>
-        <w:ind w:left="3600" w:hanging="360"/>
-      </w:pPr>
-    </w:lvl>
-    <w:lvl w:ilvl="5" w:tplc="0809001B" w:tentative="1">
-      <w:start w:val="1"/>
-      <w:numFmt w:val="lowerRoman"/>
-      <w:lvlText w:val="%6."/>
-      <w:lvlJc w:val="right"/>
-      <w:pPr>
-        <w:ind w:left="4320" w:hanging="180"/>
-      </w:pPr>
-    </w:lvl>
-    <w:lvl w:ilvl="6" w:tplc="0809000F" w:tentative="1">
+    <w:lvl w:ilvl="2">
       <w:start w:val="1"/>
       <w:numFmt w:val="decimal"/>
-      <w:lvlText w:val="%7."/>
+      <w:isLgl/>
+      <w:lvlText w:val="%1.%2.%3"/>
       <w:lvlJc w:val="left"/>
       <w:pPr>
-        <w:ind w:left="5040" w:hanging="360"/>
-      </w:pPr>
+        <w:ind w:left="1440" w:hanging="1080"/>
+      </w:pPr>
+      <w:rPr>
+        <w:rFonts w:hint="default"/>
+      </w:rPr>
     </w:lvl>
-    <w:lvl w:ilvl="7" w:tplc="08090019" w:tentative="1">
+    <w:lvl w:ilvl="3">
       <w:start w:val="1"/>
-      <w:numFmt w:val="lowerLetter"/>
-      <w:lvlText w:val="%8."/>
+      <w:numFmt w:val="decimal"/>
+      <w:isLgl/>
+      <w:lvlText w:val="%1.%2.%3.%4"/>
       <w:lvlJc w:val="left"/>
       <w:pPr>
-        <w:ind w:left="5760" w:hanging="360"/>
-      </w:pPr>
+        <w:ind w:left="1800" w:hanging="1440"/>
+      </w:pPr>
+      <w:rPr>
+        <w:rFonts w:hint="default"/>
+      </w:rPr>
     </w:lvl>
-    <w:lvl w:ilvl="8" w:tplc="0809001B" w:tentative="1">
+    <w:lvl w:ilvl="4">
       <w:start w:val="1"/>
-      <w:numFmt w:val="lowerRoman"/>
-      <w:lvlText w:val="%9."/>
-      <w:lvlJc w:val="right"/>
-      <w:pPr>
-        <w:ind w:left="6480" w:hanging="180"/>
-      </w:pPr>
+      <w:numFmt w:val="decimal"/>
+      <w:isLgl/>
+      <w:lvlText w:val="%1.%2.%3.%4.%5"/>
+      <w:lvlJc w:val="left"/>
+      <w:pPr>
+        <w:ind w:left="2160" w:hanging="1800"/>
+      </w:pPr>
+      <w:rPr>
+        <w:rFonts w:hint="default"/>
+      </w:rPr>
+    </w:lvl>
+    <w:lvl w:ilvl="5">
+      <w:start w:val="1"/>
+      <w:numFmt w:val="decimal"/>
+      <w:isLgl/>
+      <w:lvlText w:val="%1.%2.%3.%4.%5.%6"/>
+      <w:lvlJc w:val="left"/>
+      <w:pPr>
+        <w:ind w:left="2520" w:hanging="2160"/>
+      </w:pPr>
+      <w:rPr>
+        <w:rFonts w:hint="default"/>
+      </w:rPr>
+    </w:lvl>
+    <w:lvl w:ilvl="6">
+      <w:start w:val="1"/>
+      <w:numFmt w:val="decimal"/>
+      <w:isLgl/>
+      <w:lvlText w:val="%1.%2.%3.%4.%5.%6.%7"/>
+      <w:lvlJc w:val="left"/>
+      <w:pPr>
+        <w:ind w:left="2880" w:hanging="2520"/>
+      </w:pPr>
+      <w:rPr>
+        <w:rFonts w:hint="default"/>
+      </w:rPr>
+    </w:lvl>
+    <w:lvl w:ilvl="7">
+      <w:start w:val="1"/>
+      <w:numFmt w:val="decimal"/>
+      <w:isLgl/>
+      <w:lvlText w:val="%1.%2.%3.%4.%5.%6.%7.%8"/>
+      <w:lvlJc w:val="left"/>
+      <w:pPr>
+        <w:ind w:left="3240" w:hanging="2880"/>
+      </w:pPr>
+      <w:rPr>
+        <w:rFonts w:hint="default"/>
+      </w:rPr>
+    </w:lvl>
+    <w:lvl w:ilvl="8">
+      <w:start w:val="1"/>
+      <w:numFmt w:val="decimal"/>
+      <w:isLgl/>
+      <w:lvlText w:val="%1.%2.%3.%4.%5.%6.%7.%8.%9"/>
+      <w:lvlJc w:val="left"/>
+      <w:pPr>
+        <w:ind w:left="3240" w:hanging="2880"/>
+      </w:pPr>
+      <w:rPr>
+        <w:rFonts w:hint="default"/>
+      </w:rPr>
     </w:lvl>
   </w:abstractNum>
   <w:num w:numId="1">
@@ -1432,9 +2244,9 @@
     <w:lsdException w:name="index 7" w:semiHidden="1" w:unhideWhenUsed="1"/>
     <w:lsdException w:name="index 8" w:semiHidden="1" w:unhideWhenUsed="1"/>
     <w:lsdException w:name="index 9" w:semiHidden="1" w:unhideWhenUsed="1"/>
-    <w:lsdException w:name="toc 1" w:semiHidden="1" w:uiPriority="39" w:unhideWhenUsed="1"/>
-    <w:lsdException w:name="toc 2" w:semiHidden="1" w:uiPriority="39" w:unhideWhenUsed="1"/>
-    <w:lsdException w:name="toc 3" w:semiHidden="1" w:uiPriority="39" w:unhideWhenUsed="1"/>
+    <w:lsdException w:name="toc 1" w:semiHidden="1" w:uiPriority="39" w:unhideWhenUsed="1" w:qFormat="1"/>
+    <w:lsdException w:name="toc 2" w:semiHidden="1" w:uiPriority="39" w:unhideWhenUsed="1" w:qFormat="1"/>
+    <w:lsdException w:name="toc 3" w:semiHidden="1" w:uiPriority="39" w:unhideWhenUsed="1" w:qFormat="1"/>
     <w:lsdException w:name="toc 4" w:semiHidden="1" w:uiPriority="39" w:unhideWhenUsed="1"/>
     <w:lsdException w:name="toc 5" w:semiHidden="1" w:uiPriority="39" w:unhideWhenUsed="1"/>
     <w:lsdException w:name="toc 6" w:semiHidden="1" w:uiPriority="39" w:unhideWhenUsed="1"/>
@@ -1842,7 +2654,6 @@
   <w:style w:type="character" w:default="1" w:styleId="Fuentedeprrafopredeter">
     <w:name w:val="Default Paragraph Font"/>
     <w:uiPriority w:val="1"/>
-    <w:semiHidden/>
     <w:unhideWhenUsed/>
   </w:style>
   <w:style w:type="table" w:default="1" w:styleId="Tablanormal">
@@ -1937,6 +2748,161 @@
       <w:ind w:left="720"/>
       <w:contextualSpacing/>
     </w:pPr>
+  </w:style>
+  <w:style w:type="character" w:styleId="Hipervnculo">
+    <w:name w:val="Hyperlink"/>
+    <w:basedOn w:val="Fuentedeprrafopredeter"/>
+    <w:uiPriority w:val="99"/>
+    <w:semiHidden/>
+    <w:unhideWhenUsed/>
+    <w:rsid w:val="00F71C58"/>
+    <w:rPr>
+      <w:color w:val="0000FF"/>
+      <w:u w:val="single"/>
+    </w:rPr>
+  </w:style>
+  <w:style w:type="paragraph" w:styleId="TDC1">
+    <w:name w:val="toc 1"/>
+    <w:basedOn w:val="Normal"/>
+    <w:next w:val="Normal"/>
+    <w:autoRedefine/>
+    <w:uiPriority w:val="39"/>
+    <w:semiHidden/>
+    <w:unhideWhenUsed/>
+    <w:qFormat/>
+    <w:rsid w:val="00F71C58"/>
+    <w:pPr>
+      <w:tabs>
+        <w:tab w:val="right" w:leader="dot" w:pos="8505"/>
+      </w:tabs>
+      <w:spacing w:before="240" w:after="120"/>
+      <w:ind w:hanging="357"/>
+    </w:pPr>
+    <w:rPr>
+      <w:rFonts w:ascii="Calibri" w:eastAsia="Calibri" w:hAnsi="Calibri" w:cs="Times New Roman"/>
+      <w:b/>
+      <w:bCs/>
+      <w:sz w:val="20"/>
+      <w:szCs w:val="20"/>
+      <w:lang w:val="es-AR"/>
+    </w:rPr>
+  </w:style>
+  <w:style w:type="paragraph" w:styleId="TDC2">
+    <w:name w:val="toc 2"/>
+    <w:basedOn w:val="Normal"/>
+    <w:next w:val="Normal"/>
+    <w:autoRedefine/>
+    <w:uiPriority w:val="39"/>
+    <w:semiHidden/>
+    <w:unhideWhenUsed/>
+    <w:qFormat/>
+    <w:rsid w:val="00F71C58"/>
+    <w:pPr>
+      <w:tabs>
+        <w:tab w:val="right" w:leader="dot" w:pos="8505"/>
+      </w:tabs>
+      <w:spacing w:before="120" w:after="0"/>
+      <w:ind w:left="220" w:hanging="357"/>
+    </w:pPr>
+    <w:rPr>
+      <w:rFonts w:ascii="Calibri" w:eastAsia="Calibri" w:hAnsi="Calibri" w:cs="Times New Roman"/>
+      <w:i/>
+      <w:iCs/>
+      <w:sz w:val="20"/>
+      <w:szCs w:val="20"/>
+      <w:lang w:val="es-AR"/>
+    </w:rPr>
+  </w:style>
+  <w:style w:type="paragraph" w:styleId="TDC3">
+    <w:name w:val="toc 3"/>
+    <w:basedOn w:val="Normal"/>
+    <w:next w:val="Normal"/>
+    <w:autoRedefine/>
+    <w:uiPriority w:val="39"/>
+    <w:semiHidden/>
+    <w:unhideWhenUsed/>
+    <w:qFormat/>
+    <w:rsid w:val="00F71C58"/>
+    <w:pPr>
+      <w:tabs>
+        <w:tab w:val="right" w:leader="dot" w:pos="8505"/>
+      </w:tabs>
+      <w:spacing w:after="0"/>
+      <w:ind w:left="440" w:hanging="357"/>
+    </w:pPr>
+    <w:rPr>
+      <w:rFonts w:ascii="Calibri" w:eastAsia="Calibri" w:hAnsi="Calibri" w:cs="Times New Roman"/>
+      <w:sz w:val="20"/>
+      <w:szCs w:val="20"/>
+      <w:lang w:val="es-AR"/>
+    </w:rPr>
+  </w:style>
+  <w:style w:type="paragraph" w:styleId="NormalWeb">
+    <w:name w:val="Normal (Web)"/>
+    <w:basedOn w:val="Normal"/>
+    <w:uiPriority w:val="99"/>
+    <w:semiHidden/>
+    <w:unhideWhenUsed/>
+    <w:rsid w:val="00F71C58"/>
+    <w:pPr>
+      <w:spacing w:before="100" w:beforeAutospacing="1" w:after="100" w:afterAutospacing="1" w:line="240" w:lineRule="auto"/>
+    </w:pPr>
+    <w:rPr>
+      <w:rFonts w:ascii="Times New Roman" w:eastAsia="Times New Roman" w:hAnsi="Times New Roman" w:cs="Times New Roman"/>
+      <w:sz w:val="24"/>
+      <w:szCs w:val="24"/>
+      <w:lang w:val="en-GB" w:eastAsia="en-GB"/>
+    </w:rPr>
+  </w:style>
+  <w:style w:type="paragraph" w:styleId="Encabezado">
+    <w:name w:val="header"/>
+    <w:basedOn w:val="Normal"/>
+    <w:link w:val="EncabezadoCar"/>
+    <w:uiPriority w:val="99"/>
+    <w:unhideWhenUsed/>
+    <w:rsid w:val="00AF25AA"/>
+    <w:pPr>
+      <w:tabs>
+        <w:tab w:val="center" w:pos="4252"/>
+        <w:tab w:val="right" w:pos="8504"/>
+      </w:tabs>
+      <w:spacing w:after="0" w:line="240" w:lineRule="auto"/>
+    </w:pPr>
+  </w:style>
+  <w:style w:type="character" w:customStyle="1" w:styleId="EncabezadoCar">
+    <w:name w:val="Encabezado Car"/>
+    <w:basedOn w:val="Fuentedeprrafopredeter"/>
+    <w:link w:val="Encabezado"/>
+    <w:uiPriority w:val="99"/>
+    <w:rsid w:val="00AF25AA"/>
+    <w:rPr>
+      <w:lang w:val="es-ES_tradnl"/>
+    </w:rPr>
+  </w:style>
+  <w:style w:type="paragraph" w:styleId="Piedepgina">
+    <w:name w:val="footer"/>
+    <w:basedOn w:val="Normal"/>
+    <w:link w:val="PiedepginaCar"/>
+    <w:uiPriority w:val="99"/>
+    <w:unhideWhenUsed/>
+    <w:rsid w:val="00AF25AA"/>
+    <w:pPr>
+      <w:tabs>
+        <w:tab w:val="center" w:pos="4252"/>
+        <w:tab w:val="right" w:pos="8504"/>
+      </w:tabs>
+      <w:spacing w:after="0" w:line="240" w:lineRule="auto"/>
+    </w:pPr>
+  </w:style>
+  <w:style w:type="character" w:customStyle="1" w:styleId="PiedepginaCar">
+    <w:name w:val="Pie de página Car"/>
+    <w:basedOn w:val="Fuentedeprrafopredeter"/>
+    <w:link w:val="Piedepgina"/>
+    <w:uiPriority w:val="99"/>
+    <w:rsid w:val="00AF25AA"/>
+    <w:rPr>
+      <w:lang w:val="es-ES_tradnl"/>
+    </w:rPr>
   </w:style>
 </w:styles>
 </file>
@@ -2224,4 +3190,16 @@
   <a:objectDefaults/>
   <a:extraClrSchemeLst/>
 </a:theme>
+</file>
+
+<file path=customXml/item1.xml><?xml version="1.0" encoding="utf-8"?>
+<b:Sources xmlns:b="http://schemas.openxmlformats.org/officeDocument/2006/bibliography" xmlns="http://schemas.openxmlformats.org/officeDocument/2006/bibliography" SelectedStyle="\APASixthEditionOfficeOnline.xsl" StyleName="APA" Version="6"/>
+</file>
+
+<file path=customXml/itemProps1.xml><?xml version="1.0" encoding="utf-8"?>
+<ds:datastoreItem xmlns:ds="http://schemas.openxmlformats.org/officeDocument/2006/customXml" ds:itemID="{CF2A477A-A495-4B75-884F-C6D57D380AEA}">
+  <ds:schemaRefs>
+    <ds:schemaRef ds:uri="http://schemas.openxmlformats.org/officeDocument/2006/bibliography"/>
+  </ds:schemaRefs>
+</ds:datastoreItem>
 </file>
</xml_diff>